<commit_message>
print of coverage file added, the output file for coverage should be passed as third command line parameter
</commit_message>
<xml_diff>
--- a/Seq2C Getting Started Guide.docx
+++ b/Seq2C Getting Started Guide.docx
@@ -1,6 +1,6 @@
 
 <file path=word/document.xml><?xml version="1.0" encoding="utf-8"?>
-<w:document xmlns:wpc="http://schemas.microsoft.com/office/word/2010/wordprocessingCanvas" xmlns:mo="http://schemas.microsoft.com/office/mac/office/2008/main" xmlns:mc="http://schemas.openxmlformats.org/markup-compatibility/2006" xmlns:mv="urn:schemas-microsoft-com:mac:vml" xmlns:o="urn:schemas-microsoft-com:office:office" xmlns:r="http://schemas.openxmlformats.org/officeDocument/2006/relationships" xmlns:m="http://schemas.openxmlformats.org/officeDocument/2006/math" xmlns:v="urn:schemas-microsoft-com:vml" xmlns:wp14="http://schemas.microsoft.com/office/word/2010/wordprocessingDrawing" xmlns:wp="http://schemas.openxmlformats.org/drawingml/2006/wordprocessingDrawing" xmlns:w10="urn:schemas-microsoft-com:office:word" xmlns:w="http://schemas.openxmlformats.org/wordprocessingml/2006/main" xmlns:w14="http://schemas.microsoft.com/office/word/2010/wordml" xmlns:wpg="http://schemas.microsoft.com/office/word/2010/wordprocessingGroup" xmlns:wpi="http://schemas.microsoft.com/office/word/2010/wordprocessingInk" xmlns:wne="http://schemas.microsoft.com/office/word/2006/wordml" xmlns:wps="http://schemas.microsoft.com/office/word/2010/wordprocessingShape" mc:Ignorable="w14 wp14">
+<w:document xmlns:wpc="http://schemas.microsoft.com/office/word/2010/wordprocessingCanvas" xmlns:cx="http://schemas.microsoft.com/office/drawing/2014/chartex" xmlns:cx1="http://schemas.microsoft.com/office/drawing/2015/9/8/chartex" xmlns:mc="http://schemas.openxmlformats.org/markup-compatibility/2006" xmlns:o="urn:schemas-microsoft-com:office:office" xmlns:r="http://schemas.openxmlformats.org/officeDocument/2006/relationships" xmlns:m="http://schemas.openxmlformats.org/officeDocument/2006/math" xmlns:v="urn:schemas-microsoft-com:vml" xmlns:wp14="http://schemas.microsoft.com/office/word/2010/wordprocessingDrawing" xmlns:wp="http://schemas.openxmlformats.org/drawingml/2006/wordprocessingDrawing" xmlns:w10="urn:schemas-microsoft-com:office:word" xmlns:w="http://schemas.openxmlformats.org/wordprocessingml/2006/main" xmlns:w14="http://schemas.microsoft.com/office/word/2010/wordml" xmlns:w15="http://schemas.microsoft.com/office/word/2012/wordml" xmlns:w16se="http://schemas.microsoft.com/office/word/2015/wordml/symex" xmlns:wpg="http://schemas.microsoft.com/office/word/2010/wordprocessingGroup" xmlns:wpi="http://schemas.microsoft.com/office/word/2010/wordprocessingInk" xmlns:wne="http://schemas.microsoft.com/office/word/2006/wordml" xmlns:wps="http://schemas.microsoft.com/office/word/2010/wordprocessingShape" mc:Ignorable="w14 w15 w16se wp14">
   <w:body>
     <w:p>
       <w:pPr>
@@ -1885,8 +1885,8 @@
         <w:pStyle w:val="Heading"/>
         <w:ind w:left="0" w:firstLine="0"/>
         <w:sectPr>
-          <w:headerReference w:type="default" r:id="rId9"/>
-          <w:footerReference w:type="default" r:id="rId10"/>
+          <w:headerReference w:type="default" r:id="rId8"/>
+          <w:footerReference w:type="default" r:id="rId9"/>
           <w:pgSz w:w="11900" w:h="16840"/>
           <w:pgMar w:top="1560" w:right="1440" w:bottom="1412" w:left="1440" w:header="567" w:footer="567" w:gutter="0"/>
           <w:cols w:space="720"/>
@@ -1924,7 +1924,7 @@
       <w:r>
         <w:t xml:space="preserve"> source code is located at </w:t>
       </w:r>
-      <w:hyperlink r:id="rId11" w:history="1">
+      <w:hyperlink r:id="rId10" w:history="1">
         <w:r>
           <w:rPr>
             <w:rStyle w:val="Hyperlink0"/>
@@ -1952,23 +1952,12 @@
           <w:shd w:val="clear" w:color="auto" w:fill="C0C0C0"/>
         </w:rPr>
       </w:pPr>
-      <w:proofErr w:type="spellStart"/>
-      <w:proofErr w:type="gramStart"/>
       <w:r>
         <w:rPr>
           <w:rFonts w:ascii="Consolas" w:eastAsia="Consolas" w:hAnsi="Consolas" w:cs="Consolas"/>
           <w:shd w:val="clear" w:color="auto" w:fill="C0C0C0"/>
         </w:rPr>
-        <w:t>git</w:t>
-      </w:r>
-      <w:proofErr w:type="spellEnd"/>
-      <w:proofErr w:type="gramEnd"/>
-      <w:r>
-        <w:rPr>
-          <w:rFonts w:ascii="Consolas" w:eastAsia="Consolas" w:hAnsi="Consolas" w:cs="Consolas"/>
-          <w:shd w:val="clear" w:color="auto" w:fill="C0C0C0"/>
-        </w:rPr>
-        <w:t xml:space="preserve"> clone --recursive https://github.com/AstraZeneca-NGS/</w:t>
+        <w:t>git clone --recursive https://github.com/AstraZeneca-NGS/</w:t>
       </w:r>
       <w:r>
         <w:rPr>
@@ -1997,8 +1986,6 @@
         </w:tabs>
       </w:pPr>
       <w:bookmarkStart w:id="1" w:name="_Toc415241660"/>
-      <w:bookmarkStart w:id="2" w:name="_GoBack"/>
-      <w:bookmarkEnd w:id="2"/>
       <w:r>
         <w:t>Build Instruction</w:t>
       </w:r>
@@ -2055,17 +2042,9 @@
         <w:pStyle w:val="Body"/>
       </w:pPr>
       <w:r>
-        <w:t xml:space="preserve">The project uses </w:t>
-      </w:r>
-      <w:proofErr w:type="spellStart"/>
-      <w:r>
-        <w:t>Gradle</w:t>
-      </w:r>
-      <w:proofErr w:type="spellEnd"/>
-      <w:r>
-        <w:t xml:space="preserve"> (</w:t>
-      </w:r>
-      <w:hyperlink r:id="rId12" w:history="1">
+        <w:t>The project uses Gradle (</w:t>
+      </w:r>
+      <w:hyperlink r:id="rId11" w:history="1">
         <w:r>
           <w:rPr>
             <w:rStyle w:val="Hyperlink0"/>
@@ -2074,15 +2053,7 @@
         </w:r>
       </w:hyperlink>
       <w:r>
-        <w:t xml:space="preserve">) and already includes a </w:t>
-      </w:r>
-      <w:proofErr w:type="spellStart"/>
-      <w:r>
-        <w:t>gradlew</w:t>
-      </w:r>
-      <w:proofErr w:type="spellEnd"/>
-      <w:r>
-        <w:t xml:space="preserve"> script.</w:t>
+        <w:t>) and already includes a gradlew script.</w:t>
       </w:r>
     </w:p>
     <w:p>
@@ -2098,111 +2069,57 @@
       <w:r>
         <w:br/>
       </w:r>
-      <w:proofErr w:type="gramStart"/>
       <w:r>
         <w:rPr>
           <w:rFonts w:ascii="Consolas" w:eastAsia="Consolas" w:hAnsi="Consolas" w:cs="Consolas"/>
           <w:shd w:val="clear" w:color="auto" w:fill="C0C0C0"/>
         </w:rPr>
-        <w:t>./</w:t>
-      </w:r>
-      <w:proofErr w:type="spellStart"/>
-      <w:proofErr w:type="gramEnd"/>
+        <w:t>./gradlew clean install</w:t>
+      </w:r>
       <w:r>
         <w:rPr>
           <w:rFonts w:ascii="Consolas" w:eastAsia="Consolas" w:hAnsi="Consolas" w:cs="Consolas"/>
           <w:shd w:val="clear" w:color="auto" w:fill="C0C0C0"/>
         </w:rPr>
-        <w:t>gradlew</w:t>
-      </w:r>
-      <w:proofErr w:type="spellEnd"/>
+        <w:t>Dist</w:t>
+      </w:r>
+    </w:p>
+    <w:p>
+      <w:pPr>
+        <w:pStyle w:val="Body"/>
+        <w:rPr>
+          <w:shd w:val="clear" w:color="auto" w:fill="FFFF00"/>
+        </w:rPr>
+      </w:pPr>
+      <w:r>
+        <w:t xml:space="preserve">To build the project as a distribution archive, in the </w:t>
+      </w:r>
       <w:r>
         <w:rPr>
           <w:rFonts w:ascii="Consolas" w:eastAsia="Consolas" w:hAnsi="Consolas" w:cs="Consolas"/>
           <w:shd w:val="clear" w:color="auto" w:fill="C0C0C0"/>
         </w:rPr>
-        <w:t xml:space="preserve"> clean </w:t>
-      </w:r>
-      <w:proofErr w:type="spellStart"/>
-      <w:r>
+        <w:t>build/distributions</w:t>
+      </w:r>
+      <w:r>
+        <w:t xml:space="preserve"> folder, run the following command:</w:t>
+      </w:r>
+    </w:p>
+    <w:p>
+      <w:pPr>
+        <w:pStyle w:val="Body"/>
         <w:rPr>
           <w:rFonts w:ascii="Consolas" w:eastAsia="Consolas" w:hAnsi="Consolas" w:cs="Consolas"/>
           <w:shd w:val="clear" w:color="auto" w:fill="C0C0C0"/>
         </w:rPr>
-        <w:t>install</w:t>
-      </w:r>
+      </w:pPr>
       <w:r>
         <w:rPr>
           <w:rFonts w:ascii="Consolas" w:eastAsia="Consolas" w:hAnsi="Consolas" w:cs="Consolas"/>
           <w:shd w:val="clear" w:color="auto" w:fill="C0C0C0"/>
         </w:rPr>
-        <w:t>Dist</w:t>
-      </w:r>
-      <w:proofErr w:type="spellEnd"/>
-    </w:p>
-    <w:p>
-      <w:pPr>
-        <w:pStyle w:val="Body"/>
-        <w:rPr>
-          <w:shd w:val="clear" w:color="auto" w:fill="FFFF00"/>
-        </w:rPr>
-      </w:pPr>
-      <w:r>
-        <w:t xml:space="preserve">To build the project as a distribution archive, in the </w:t>
-      </w:r>
-      <w:r>
-        <w:rPr>
-          <w:rFonts w:ascii="Consolas" w:eastAsia="Consolas" w:hAnsi="Consolas" w:cs="Consolas"/>
-          <w:shd w:val="clear" w:color="auto" w:fill="C0C0C0"/>
-        </w:rPr>
-        <w:t>build/distributions</w:t>
-      </w:r>
-      <w:r>
-        <w:t xml:space="preserve"> folder, run the following command:</w:t>
-      </w:r>
-    </w:p>
-    <w:p>
-      <w:pPr>
-        <w:pStyle w:val="Body"/>
-        <w:rPr>
-          <w:rFonts w:ascii="Consolas" w:eastAsia="Consolas" w:hAnsi="Consolas" w:cs="Consolas"/>
-          <w:shd w:val="clear" w:color="auto" w:fill="C0C0C0"/>
-        </w:rPr>
-      </w:pPr>
-      <w:proofErr w:type="gramStart"/>
-      <w:r>
-        <w:rPr>
-          <w:rFonts w:ascii="Consolas" w:eastAsia="Consolas" w:hAnsi="Consolas" w:cs="Consolas"/>
-          <w:shd w:val="clear" w:color="auto" w:fill="C0C0C0"/>
-        </w:rPr>
-        <w:t>./</w:t>
-      </w:r>
-      <w:proofErr w:type="spellStart"/>
-      <w:proofErr w:type="gramEnd"/>
-      <w:r>
-        <w:rPr>
-          <w:rFonts w:ascii="Consolas" w:eastAsia="Consolas" w:hAnsi="Consolas" w:cs="Consolas"/>
-          <w:shd w:val="clear" w:color="auto" w:fill="C0C0C0"/>
-        </w:rPr>
-        <w:t>gradlew</w:t>
-      </w:r>
-      <w:proofErr w:type="spellEnd"/>
-      <w:r>
-        <w:rPr>
-          <w:rFonts w:ascii="Consolas" w:eastAsia="Consolas" w:hAnsi="Consolas" w:cs="Consolas"/>
-          <w:shd w:val="clear" w:color="auto" w:fill="C0C0C0"/>
-        </w:rPr>
-        <w:t xml:space="preserve"> clean </w:t>
-      </w:r>
-      <w:proofErr w:type="spellStart"/>
-      <w:r>
-        <w:rPr>
-          <w:rFonts w:ascii="Consolas" w:eastAsia="Consolas" w:hAnsi="Consolas" w:cs="Consolas"/>
-          <w:shd w:val="clear" w:color="auto" w:fill="C0C0C0"/>
-        </w:rPr>
-        <w:t>distZip</w:t>
-      </w:r>
-      <w:proofErr w:type="spellEnd"/>
+        <w:t>./gradlew clean distZip</w:t>
+      </w:r>
     </w:p>
     <w:p>
       <w:pPr>
@@ -2223,11 +2140,11 @@
           <w:tab w:val="num" w:pos="576"/>
         </w:tabs>
       </w:pPr>
-      <w:bookmarkStart w:id="3" w:name="_Toc415241661"/>
+      <w:bookmarkStart w:id="2" w:name="_Toc415241661"/>
       <w:r>
         <w:t>Distribution Package Structure</w:t>
       </w:r>
-      <w:bookmarkEnd w:id="3"/>
+      <w:bookmarkEnd w:id="2"/>
     </w:p>
     <w:p>
       <w:pPr>
@@ -2276,50 +2193,32 @@
           <w:shd w:val="clear" w:color="auto" w:fill="C0C0C0"/>
         </w:rPr>
       </w:pPr>
-      <w:proofErr w:type="gramStart"/>
       <w:r>
         <w:rPr>
           <w:rFonts w:ascii="Consolas" w:eastAsia="Consolas" w:hAnsi="Consolas" w:cs="Consolas"/>
           <w:shd w:val="clear" w:color="auto" w:fill="C0C0C0"/>
         </w:rPr>
-        <w:t>bin</w:t>
-      </w:r>
-      <w:proofErr w:type="gramEnd"/>
-      <w:r>
+        <w:t>bin/</w:t>
+      </w:r>
+      <w:r>
+        <w:t xml:space="preserve"> - contains the launch scripts</w:t>
+      </w:r>
+    </w:p>
+    <w:p>
+      <w:pPr>
+        <w:pStyle w:val="ListParagraph"/>
+        <w:ind w:left="1418" w:hanging="698"/>
         <w:rPr>
           <w:rFonts w:ascii="Consolas" w:eastAsia="Consolas" w:hAnsi="Consolas" w:cs="Consolas"/>
           <w:shd w:val="clear" w:color="auto" w:fill="C0C0C0"/>
         </w:rPr>
-        <w:t>/</w:t>
-      </w:r>
-      <w:r>
-        <w:t xml:space="preserve"> - contains the launch scripts</w:t>
-      </w:r>
-    </w:p>
-    <w:p>
-      <w:pPr>
-        <w:pStyle w:val="ListParagraph"/>
-        <w:ind w:left="1418" w:hanging="698"/>
+      </w:pPr>
+      <w:r>
         <w:rPr>
           <w:rFonts w:ascii="Consolas" w:eastAsia="Consolas" w:hAnsi="Consolas" w:cs="Consolas"/>
           <w:shd w:val="clear" w:color="auto" w:fill="C0C0C0"/>
         </w:rPr>
-      </w:pPr>
-      <w:proofErr w:type="gramStart"/>
-      <w:r>
-        <w:rPr>
-          <w:rFonts w:ascii="Consolas" w:eastAsia="Consolas" w:hAnsi="Consolas" w:cs="Consolas"/>
-          <w:shd w:val="clear" w:color="auto" w:fill="C0C0C0"/>
-        </w:rPr>
-        <w:t>lib</w:t>
-      </w:r>
-      <w:proofErr w:type="gramEnd"/>
-      <w:r>
-        <w:rPr>
-          <w:rFonts w:ascii="Consolas" w:eastAsia="Consolas" w:hAnsi="Consolas" w:cs="Consolas"/>
-          <w:shd w:val="clear" w:color="auto" w:fill="C0C0C0"/>
-        </w:rPr>
-        <w:t>/</w:t>
+        <w:t>lib/</w:t>
       </w:r>
       <w:r>
         <w:t xml:space="preserve"> - has the jar file that contains the compiled project code and the jar files of the third-party libraries that the project uses.</w:t>
@@ -2367,11 +2266,11 @@
           <w:tab w:val="num" w:pos="576"/>
         </w:tabs>
       </w:pPr>
-      <w:bookmarkStart w:id="4" w:name="_Toc415241662"/>
+      <w:bookmarkStart w:id="3" w:name="_Toc415241662"/>
       <w:r>
         <w:t>Third-Party Libraries</w:t>
       </w:r>
-      <w:bookmarkEnd w:id="4"/>
+      <w:bookmarkEnd w:id="3"/>
     </w:p>
     <w:p>
       <w:pPr>
@@ -2403,7 +2302,7 @@
       <w:r>
         <w:t xml:space="preserve"> (</w:t>
       </w:r>
-      <w:hyperlink r:id="rId13" w:history="1">
+      <w:hyperlink r:id="rId12" w:history="1">
         <w:r>
           <w:rPr>
             <w:rStyle w:val="Hyperlink0"/>
@@ -2446,7 +2345,7 @@
       <w:r>
         <w:t xml:space="preserve"> (</w:t>
       </w:r>
-      <w:hyperlink r:id="rId14" w:history="1">
+      <w:hyperlink r:id="rId13" w:history="1">
         <w:r>
           <w:rPr>
             <w:rStyle w:val="Hyperlink0"/>
@@ -2486,7 +2385,7 @@
         </w:rPr>
         <w:t>(</w:t>
       </w:r>
-      <w:hyperlink r:id="rId15" w:history="1">
+      <w:hyperlink r:id="rId14" w:history="1">
         <w:r>
           <w:rPr>
             <w:rStyle w:val="Hyperlink"/>
@@ -2505,21 +2404,7 @@
         <w:rPr>
           <w:bCs/>
         </w:rPr>
-        <w:t xml:space="preserve"> </w:t>
-      </w:r>
-      <w:proofErr w:type="gramStart"/>
-      <w:r>
-        <w:rPr>
-          <w:bCs/>
-        </w:rPr>
-        <w:t>-  a</w:t>
-      </w:r>
-      <w:proofErr w:type="gramEnd"/>
-      <w:r>
-        <w:rPr>
-          <w:bCs/>
-        </w:rPr>
-        <w:t xml:space="preserve"> library of lightweight, self-contained mathematics and statistics components.</w:t>
+        <w:t xml:space="preserve"> -  a library of lightweight, self-contained mathematics and statistics components.</w:t>
       </w:r>
     </w:p>
     <w:p>
@@ -2533,13 +2418,13 @@
           <w:tab w:val="num" w:pos="432"/>
         </w:tabs>
       </w:pPr>
-      <w:bookmarkStart w:id="5" w:name="_Toc415241663"/>
-      <w:bookmarkStart w:id="6" w:name="_Ref415242641"/>
+      <w:bookmarkStart w:id="4" w:name="_Toc415241663"/>
+      <w:bookmarkStart w:id="5" w:name="_Ref415242641"/>
       <w:r>
         <w:t>Launch Instruction</w:t>
       </w:r>
+      <w:bookmarkEnd w:id="4"/>
       <w:bookmarkEnd w:id="5"/>
-      <w:bookmarkEnd w:id="6"/>
     </w:p>
     <w:p>
       <w:pPr>
@@ -2592,7 +2477,12 @@
         <w:ind w:hanging="360"/>
       </w:pPr>
       <w:r>
-        <w:t xml:space="preserve">Run the command </w:t>
+        <w:t>R</w:t>
+      </w:r>
+      <w:bookmarkStart w:id="6" w:name="_GoBack"/>
+      <w:bookmarkEnd w:id="6"/>
+      <w:r>
+        <w:t xml:space="preserve">un the command </w:t>
       </w:r>
       <w:r>
         <w:rPr>
@@ -2625,6 +2515,7 @@
         <w:ind w:hanging="360"/>
       </w:pPr>
       <w:r>
+        <w:lastRenderedPageBreak/>
         <w:t xml:space="preserve">Run just </w:t>
       </w:r>
       <w:r>
@@ -2642,22 +2533,10 @@
           <w:rFonts w:ascii="Consolas" w:eastAsia="Consolas" w:hAnsi="Consolas" w:cs="Consolas"/>
           <w:shd w:val="clear" w:color="auto" w:fill="C0C0C0"/>
         </w:rPr>
-        <w:t>&lt;distribution package path&gt;/bin</w:t>
-      </w:r>
-      <w:proofErr w:type="gramStart"/>
-      <w:r>
-        <w:rPr>
-          <w:rFonts w:ascii="Consolas" w:eastAsia="Consolas" w:hAnsi="Consolas" w:cs="Consolas"/>
-          <w:shd w:val="clear" w:color="auto" w:fill="C0C0C0"/>
-        </w:rPr>
-        <w:t>/</w:t>
-      </w:r>
-      <w:r>
-        <w:t xml:space="preserve">  is</w:t>
-      </w:r>
-      <w:proofErr w:type="gramEnd"/>
-      <w:r>
-        <w:t xml:space="preserve"> in path</w:t>
+        <w:t>&lt;distribution package path&gt;/bin/</w:t>
+      </w:r>
+      <w:r>
+        <w:t xml:space="preserve">  is in path</w:t>
       </w:r>
     </w:p>
     <w:p>
@@ -2665,7 +2544,6 @@
         <w:pStyle w:val="Body"/>
       </w:pPr>
       <w:r>
-        <w:lastRenderedPageBreak/>
         <w:t>The work of the program is identical to the function of the original Perl script and thus can replace it.</w:t>
       </w:r>
     </w:p>
@@ -2686,15 +2564,7 @@
         <w:t>readme</w:t>
       </w:r>
       <w:r>
-        <w:t xml:space="preserve"> file of the </w:t>
-      </w:r>
-      <w:proofErr w:type="spellStart"/>
-      <w:r>
-        <w:t>perl</w:t>
-      </w:r>
-      <w:proofErr w:type="spellEnd"/>
-      <w:r>
-        <w:t xml:space="preserve"> version) is:</w:t>
+        <w:t xml:space="preserve"> file of the perl version) is:</w:t>
       </w:r>
     </w:p>
     <w:p>
@@ -2704,7 +2574,6 @@
           <w:rFonts w:ascii="Consolas" w:eastAsia="Consolas" w:hAnsi="Consolas" w:cs="Consolas"/>
         </w:rPr>
       </w:pPr>
-      <w:proofErr w:type="gramStart"/>
       <w:r>
         <w:rPr>
           <w:rFonts w:ascii="Consolas" w:eastAsia="Consolas" w:hAnsi="Consolas" w:cs="Consolas"/>
@@ -2712,7 +2581,6 @@
         </w:rPr>
         <w:t>seq2c.sh</w:t>
       </w:r>
-      <w:proofErr w:type="gramEnd"/>
       <w:r>
         <w:rPr>
           <w:rFonts w:ascii="Consolas" w:eastAsia="Consolas" w:hAnsi="Consolas" w:cs="Consolas"/>
@@ -2725,195 +2593,136 @@
           <w:rFonts w:ascii="Consolas" w:eastAsia="Consolas" w:hAnsi="Consolas" w:cs="Consolas"/>
           <w:shd w:val="clear" w:color="auto" w:fill="C0C0C0"/>
         </w:rPr>
-        <w:t xml:space="preserve">sample2bam.txt </w:t>
-      </w:r>
-      <w:proofErr w:type="spellStart"/>
+        <w:t>sample2bam.txt Illumina_TruSeq_Exome.bed</w:t>
+      </w:r>
+    </w:p>
+    <w:p>
+      <w:pPr>
+        <w:pStyle w:val="Body"/>
+      </w:pPr>
+      <w:r>
+        <w:t>The same command in Seq2C</w:t>
+      </w:r>
+      <w:r>
+        <w:t xml:space="preserve">Java </w:t>
+      </w:r>
+      <w:r>
+        <w:t>is as follows</w:t>
+      </w:r>
+      <w:r>
+        <w:t>:</w:t>
+      </w:r>
+    </w:p>
+    <w:p>
+      <w:pPr>
+        <w:pStyle w:val="Body"/>
+        <w:rPr>
+          <w:rFonts w:ascii="Consolas" w:eastAsia="Consolas" w:hAnsi="Consolas" w:cs="Consolas"/>
+        </w:rPr>
+      </w:pPr>
       <w:r>
         <w:rPr>
           <w:rFonts w:ascii="Consolas" w:eastAsia="Consolas" w:hAnsi="Consolas" w:cs="Consolas"/>
           <w:shd w:val="clear" w:color="auto" w:fill="C0C0C0"/>
         </w:rPr>
-        <w:t>Illumina_TruSeq_Exome.bed</w:t>
-      </w:r>
-      <w:proofErr w:type="spellEnd"/>
+        <w:t>&lt;distribution package path&gt;/bin/</w:t>
+      </w:r>
+      <w:r>
+        <w:rPr>
+          <w:rFonts w:ascii="Consolas" w:eastAsia="Consolas" w:hAnsi="Consolas" w:cs="Consolas"/>
+          <w:shd w:val="clear" w:color="auto" w:fill="C0C0C0"/>
+        </w:rPr>
+        <w:t>Seq2C</w:t>
+      </w:r>
+      <w:r>
+        <w:rPr>
+          <w:rFonts w:ascii="Consolas" w:eastAsia="Consolas" w:hAnsi="Consolas" w:cs="Consolas"/>
+          <w:shd w:val="clear" w:color="auto" w:fill="C0C0C0"/>
+        </w:rPr>
+        <w:t xml:space="preserve"> </w:t>
+      </w:r>
+      <w:r>
+        <w:rPr>
+          <w:rFonts w:ascii="Consolas" w:eastAsia="Consolas" w:hAnsi="Consolas" w:cs="Consolas"/>
+          <w:shd w:val="clear" w:color="auto" w:fill="C0C0C0"/>
+        </w:rPr>
+        <w:t>sh sample2bam.txt Illumina_TruSeq_Exome.bed</w:t>
+      </w:r>
+      <w:r>
+        <w:rPr>
+          <w:rFonts w:ascii="Consolas" w:eastAsia="Consolas" w:hAnsi="Consolas" w:cs="Consolas"/>
+          <w:shd w:val="clear" w:color="auto" w:fill="C0C0C0"/>
+        </w:rPr>
+        <w:t xml:space="preserve"> cov.txt</w:t>
+      </w:r>
     </w:p>
     <w:p>
       <w:pPr>
         <w:pStyle w:val="Body"/>
       </w:pPr>
       <w:r>
-        <w:t xml:space="preserve">The same command in </w:t>
-      </w:r>
-      <w:proofErr w:type="spellStart"/>
-      <w:r>
-        <w:t>VarDictJava</w:t>
-      </w:r>
-      <w:proofErr w:type="spellEnd"/>
-      <w:r>
-        <w:t xml:space="preserve"> </w:t>
-      </w:r>
-      <w:r>
-        <w:t>is as follows</w:t>
-      </w:r>
-      <w:r>
-        <w:t>:</w:t>
-      </w:r>
-    </w:p>
-    <w:p>
-      <w:pPr>
-        <w:pStyle w:val="Body"/>
-        <w:rPr>
-          <w:rFonts w:ascii="Consolas" w:eastAsia="Consolas" w:hAnsi="Consolas" w:cs="Consolas"/>
-        </w:rPr>
-      </w:pPr>
+        <w:t xml:space="preserve">The program uses the same parameters as the Perl version. The Java version contains an additional parameter: </w:t>
+      </w:r>
       <w:r>
         <w:rPr>
           <w:rFonts w:ascii="Consolas" w:eastAsia="Consolas" w:hAnsi="Consolas" w:cs="Consolas"/>
           <w:shd w:val="clear" w:color="auto" w:fill="C0C0C0"/>
         </w:rPr>
-        <w:t>&lt;</w:t>
-      </w:r>
-      <w:proofErr w:type="gramStart"/>
+        <w:t>-</w:t>
+      </w:r>
       <w:r>
         <w:rPr>
           <w:rFonts w:ascii="Consolas" w:eastAsia="Consolas" w:hAnsi="Consolas" w:cs="Consolas"/>
           <w:shd w:val="clear" w:color="auto" w:fill="C0C0C0"/>
         </w:rPr>
-        <w:t>distribution</w:t>
-      </w:r>
-      <w:proofErr w:type="gramEnd"/>
+        <w:t>i</w:t>
+      </w:r>
+      <w:r>
+        <w:t>. This parameter manages the number of threads that do the work. If this parameter is missing, then the mode is</w:t>
+      </w:r>
+      <w:r>
+        <w:t xml:space="preserve"> one-thread. If you add the </w:t>
+      </w:r>
       <w:r>
         <w:rPr>
           <w:rFonts w:ascii="Consolas" w:eastAsia="Consolas" w:hAnsi="Consolas" w:cs="Consolas"/>
           <w:shd w:val="clear" w:color="auto" w:fill="C0C0C0"/>
         </w:rPr>
-        <w:t xml:space="preserve"> package path&gt;/bin/</w:t>
+        <w:t>-</w:t>
       </w:r>
       <w:r>
         <w:rPr>
           <w:rFonts w:ascii="Consolas" w:eastAsia="Consolas" w:hAnsi="Consolas" w:cs="Consolas"/>
           <w:shd w:val="clear" w:color="auto" w:fill="C0C0C0"/>
         </w:rPr>
-        <w:t>Seq2C</w:t>
+        <w:t>i</w:t>
+      </w:r>
+      <w:r>
+        <w:t xml:space="preserve"> parameter, the number of threads equals to the number of processor cores. The parameter </w:t>
       </w:r>
       <w:r>
         <w:rPr>
           <w:rFonts w:ascii="Consolas" w:eastAsia="Consolas" w:hAnsi="Consolas" w:cs="Consolas"/>
           <w:shd w:val="clear" w:color="auto" w:fill="C0C0C0"/>
         </w:rPr>
-        <w:t xml:space="preserve"> </w:t>
-      </w:r>
-      <w:proofErr w:type="spellStart"/>
+        <w:t>-</w:t>
+      </w:r>
       <w:r>
         <w:rPr>
           <w:rFonts w:ascii="Consolas" w:eastAsia="Consolas" w:hAnsi="Consolas" w:cs="Consolas"/>
           <w:shd w:val="clear" w:color="auto" w:fill="C0C0C0"/>
         </w:rPr>
-        <w:t>sh</w:t>
-      </w:r>
-      <w:proofErr w:type="spellEnd"/>
+        <w:t>i</w:t>
+      </w:r>
       <w:r>
         <w:rPr>
           <w:rFonts w:ascii="Consolas" w:eastAsia="Consolas" w:hAnsi="Consolas" w:cs="Consolas"/>
           <w:shd w:val="clear" w:color="auto" w:fill="C0C0C0"/>
         </w:rPr>
-        <w:t xml:space="preserve"> sample2bam.txt </w:t>
-      </w:r>
-      <w:proofErr w:type="spellStart"/>
-      <w:r>
-        <w:rPr>
-          <w:rFonts w:ascii="Consolas" w:eastAsia="Consolas" w:hAnsi="Consolas" w:cs="Consolas"/>
-          <w:shd w:val="clear" w:color="auto" w:fill="C0C0C0"/>
-        </w:rPr>
-        <w:t>Illumina_TruSeq_Exome.bed</w:t>
-      </w:r>
-      <w:proofErr w:type="spellEnd"/>
-    </w:p>
-    <w:p>
-      <w:pPr>
-        <w:pStyle w:val="Body"/>
-      </w:pPr>
-      <w:r>
-        <w:t xml:space="preserve">The program uses the same parameters as the Perl version. The Java version contains an additional parameter: </w:t>
-      </w:r>
-      <w:r>
-        <w:rPr>
-          <w:rFonts w:ascii="Consolas" w:eastAsia="Consolas" w:hAnsi="Consolas" w:cs="Consolas"/>
-          <w:shd w:val="clear" w:color="auto" w:fill="C0C0C0"/>
-        </w:rPr>
-        <w:t>-</w:t>
-      </w:r>
-      <w:proofErr w:type="spellStart"/>
-      <w:r>
-        <w:rPr>
-          <w:rFonts w:ascii="Consolas" w:eastAsia="Consolas" w:hAnsi="Consolas" w:cs="Consolas"/>
-          <w:shd w:val="clear" w:color="auto" w:fill="C0C0C0"/>
-        </w:rPr>
-        <w:t>i</w:t>
-      </w:r>
-      <w:proofErr w:type="spellEnd"/>
-      <w:r>
-        <w:t>. This parameter manages the number of threads that do the work. If this parameter is missing, then the mode is</w:t>
-      </w:r>
-      <w:r>
-        <w:t xml:space="preserve"> one-thread. If you add the </w:t>
-      </w:r>
-      <w:r>
-        <w:rPr>
-          <w:rFonts w:ascii="Consolas" w:eastAsia="Consolas" w:hAnsi="Consolas" w:cs="Consolas"/>
-          <w:shd w:val="clear" w:color="auto" w:fill="C0C0C0"/>
-        </w:rPr>
-        <w:t>-</w:t>
-      </w:r>
-      <w:proofErr w:type="spellStart"/>
-      <w:r>
-        <w:rPr>
-          <w:rFonts w:ascii="Consolas" w:eastAsia="Consolas" w:hAnsi="Consolas" w:cs="Consolas"/>
-          <w:shd w:val="clear" w:color="auto" w:fill="C0C0C0"/>
-        </w:rPr>
-        <w:t>i</w:t>
-      </w:r>
-      <w:proofErr w:type="spellEnd"/>
-      <w:r>
-        <w:t xml:space="preserve"> parameter, the number of threads equals to the number of processor cores. The parameter </w:t>
-      </w:r>
-      <w:r>
-        <w:rPr>
-          <w:rFonts w:ascii="Consolas" w:eastAsia="Consolas" w:hAnsi="Consolas" w:cs="Consolas"/>
-          <w:shd w:val="clear" w:color="auto" w:fill="C0C0C0"/>
-        </w:rPr>
-        <w:t>-</w:t>
-      </w:r>
-      <w:proofErr w:type="spellStart"/>
-      <w:r>
-        <w:rPr>
-          <w:rFonts w:ascii="Consolas" w:eastAsia="Consolas" w:hAnsi="Consolas" w:cs="Consolas"/>
-          <w:shd w:val="clear" w:color="auto" w:fill="C0C0C0"/>
-        </w:rPr>
-        <w:t>i</w:t>
-      </w:r>
-      <w:proofErr w:type="spellEnd"/>
-      <w:r>
-        <w:rPr>
-          <w:rFonts w:ascii="Consolas" w:eastAsia="Consolas" w:hAnsi="Consolas" w:cs="Consolas"/>
-          <w:shd w:val="clear" w:color="auto" w:fill="C0C0C0"/>
-        </w:rPr>
-        <w:t xml:space="preserve"> </w:t>
-      </w:r>
-      <w:proofErr w:type="gramStart"/>
-      <w:r>
-        <w:rPr>
-          <w:rFonts w:ascii="Consolas" w:eastAsia="Consolas" w:hAnsi="Consolas" w:cs="Consolas"/>
-          <w:shd w:val="clear" w:color="auto" w:fill="C0C0C0"/>
-        </w:rPr>
-        <w:t>threads</w:t>
-      </w:r>
-      <w:r>
-        <w:t xml:space="preserve"> sets</w:t>
-      </w:r>
-      <w:proofErr w:type="gramEnd"/>
-      <w:r>
-        <w:t xml:space="preserve"> the number of threads explicitly.</w:t>
+        <w:t xml:space="preserve"> threads</w:t>
+      </w:r>
+      <w:r>
+        <w:t xml:space="preserve"> sets the number of threads explicitly.</w:t>
       </w:r>
     </w:p>
     <w:sectPr>
@@ -2926,7 +2735,7 @@
 </file>
 
 <file path=word/endnotes.xml><?xml version="1.0" encoding="utf-8"?>
-<w:endnotes xmlns:wpc="http://schemas.microsoft.com/office/word/2010/wordprocessingCanvas" xmlns:mo="http://schemas.microsoft.com/office/mac/office/2008/main" xmlns:mc="http://schemas.openxmlformats.org/markup-compatibility/2006" xmlns:mv="urn:schemas-microsoft-com:mac:vml" xmlns:o="urn:schemas-microsoft-com:office:office" xmlns:r="http://schemas.openxmlformats.org/officeDocument/2006/relationships" xmlns:m="http://schemas.openxmlformats.org/officeDocument/2006/math" xmlns:v="urn:schemas-microsoft-com:vml" xmlns:wp14="http://schemas.microsoft.com/office/word/2010/wordprocessingDrawing" xmlns:wp="http://schemas.openxmlformats.org/drawingml/2006/wordprocessingDrawing" xmlns:w10="urn:schemas-microsoft-com:office:word" xmlns:w="http://schemas.openxmlformats.org/wordprocessingml/2006/main" xmlns:w14="http://schemas.microsoft.com/office/word/2010/wordml" xmlns:wpg="http://schemas.microsoft.com/office/word/2010/wordprocessingGroup" xmlns:wpi="http://schemas.microsoft.com/office/word/2010/wordprocessingInk" xmlns:wne="http://schemas.microsoft.com/office/word/2006/wordml" xmlns:wps="http://schemas.microsoft.com/office/word/2010/wordprocessingShape" mc:Ignorable="w14 wp14">
+<w:endnotes xmlns:wpc="http://schemas.microsoft.com/office/word/2010/wordprocessingCanvas" xmlns:cx="http://schemas.microsoft.com/office/drawing/2014/chartex" xmlns:cx1="http://schemas.microsoft.com/office/drawing/2015/9/8/chartex" xmlns:mc="http://schemas.openxmlformats.org/markup-compatibility/2006" xmlns:o="urn:schemas-microsoft-com:office:office" xmlns:r="http://schemas.openxmlformats.org/officeDocument/2006/relationships" xmlns:m="http://schemas.openxmlformats.org/officeDocument/2006/math" xmlns:v="urn:schemas-microsoft-com:vml" xmlns:wp14="http://schemas.microsoft.com/office/word/2010/wordprocessingDrawing" xmlns:wp="http://schemas.openxmlformats.org/drawingml/2006/wordprocessingDrawing" xmlns:w10="urn:schemas-microsoft-com:office:word" xmlns:w="http://schemas.openxmlformats.org/wordprocessingml/2006/main" xmlns:w14="http://schemas.microsoft.com/office/word/2010/wordml" xmlns:w15="http://schemas.microsoft.com/office/word/2012/wordml" xmlns:w16se="http://schemas.microsoft.com/office/word/2015/wordml/symex" xmlns:wpg="http://schemas.microsoft.com/office/word/2010/wordprocessingGroup" xmlns:wpi="http://schemas.microsoft.com/office/word/2010/wordprocessingInk" xmlns:wne="http://schemas.microsoft.com/office/word/2006/wordml" xmlns:wps="http://schemas.microsoft.com/office/word/2010/wordprocessingShape" mc:Ignorable="w14 w15 w16se wp14">
   <w:endnote w:type="separator" w:id="-1">
     <w:p>
       <w:r>
@@ -2945,7 +2754,7 @@
 </file>
 
 <file path=word/footer1.xml><?xml version="1.0" encoding="utf-8"?>
-<w:ftr xmlns:wpc="http://schemas.microsoft.com/office/word/2010/wordprocessingCanvas" xmlns:mo="http://schemas.microsoft.com/office/mac/office/2008/main" xmlns:mc="http://schemas.openxmlformats.org/markup-compatibility/2006" xmlns:mv="urn:schemas-microsoft-com:mac:vml" xmlns:o="urn:schemas-microsoft-com:office:office" xmlns:r="http://schemas.openxmlformats.org/officeDocument/2006/relationships" xmlns:m="http://schemas.openxmlformats.org/officeDocument/2006/math" xmlns:v="urn:schemas-microsoft-com:vml" xmlns:wp14="http://schemas.microsoft.com/office/word/2010/wordprocessingDrawing" xmlns:wp="http://schemas.openxmlformats.org/drawingml/2006/wordprocessingDrawing" xmlns:w10="urn:schemas-microsoft-com:office:word" xmlns:w="http://schemas.openxmlformats.org/wordprocessingml/2006/main" xmlns:w14="http://schemas.microsoft.com/office/word/2010/wordml" xmlns:wpg="http://schemas.microsoft.com/office/word/2010/wordprocessingGroup" xmlns:wpi="http://schemas.microsoft.com/office/word/2010/wordprocessingInk" xmlns:wne="http://schemas.microsoft.com/office/word/2006/wordml" xmlns:wps="http://schemas.microsoft.com/office/word/2010/wordprocessingShape" mc:Ignorable="w14 wp14">
+<w:ftr xmlns:wpc="http://schemas.microsoft.com/office/word/2010/wordprocessingCanvas" xmlns:cx="http://schemas.microsoft.com/office/drawing/2014/chartex" xmlns:cx1="http://schemas.microsoft.com/office/drawing/2015/9/8/chartex" xmlns:mc="http://schemas.openxmlformats.org/markup-compatibility/2006" xmlns:o="urn:schemas-microsoft-com:office:office" xmlns:r="http://schemas.openxmlformats.org/officeDocument/2006/relationships" xmlns:m="http://schemas.openxmlformats.org/officeDocument/2006/math" xmlns:v="urn:schemas-microsoft-com:vml" xmlns:wp14="http://schemas.microsoft.com/office/word/2010/wordprocessingDrawing" xmlns:wp="http://schemas.openxmlformats.org/drawingml/2006/wordprocessingDrawing" xmlns:w10="urn:schemas-microsoft-com:office:word" xmlns:w="http://schemas.openxmlformats.org/wordprocessingml/2006/main" xmlns:w14="http://schemas.microsoft.com/office/word/2010/wordml" xmlns:w15="http://schemas.microsoft.com/office/word/2012/wordml" xmlns:w16se="http://schemas.microsoft.com/office/word/2015/wordml/symex" xmlns:wpg="http://schemas.microsoft.com/office/word/2010/wordprocessingGroup" xmlns:wpi="http://schemas.microsoft.com/office/word/2010/wordprocessingInk" xmlns:wne="http://schemas.microsoft.com/office/word/2006/wordml" xmlns:wps="http://schemas.microsoft.com/office/word/2010/wordprocessingShape" mc:Ignorable="w14 w15 w16se wp14">
   <w:p>
     <w:pPr>
       <w:pStyle w:val="Footer"/>
@@ -2983,7 +2792,7 @@
         <w:sz w:val="16"/>
         <w:szCs w:val="16"/>
       </w:rPr>
-      <w:t>30/12/15</w:t>
+      <w:t>02/02/16</w:t>
     </w:r>
     <w:r>
       <w:rPr>
@@ -2998,22 +2807,7 @@
         <w:szCs w:val="16"/>
       </w:rPr>
       <w:tab/>
-    </w:r>
-    <w:proofErr w:type="spellStart"/>
-    <w:r>
-      <w:rPr>
-        <w:sz w:val="16"/>
-        <w:szCs w:val="16"/>
-      </w:rPr>
-      <w:t>VarDict</w:t>
-    </w:r>
-    <w:proofErr w:type="spellEnd"/>
-    <w:r>
-      <w:rPr>
-        <w:sz w:val="16"/>
-        <w:szCs w:val="16"/>
-      </w:rPr>
-      <w:t xml:space="preserve"> Getting Started Guide</w:t>
+      <w:t>VarDict Getting Started Guide</w:t>
     </w:r>
     <w:r>
       <w:rPr>
@@ -3050,7 +2844,7 @@
         <w:sz w:val="16"/>
         <w:szCs w:val="16"/>
       </w:rPr>
-      <w:t>4</w:t>
+      <w:t>3</w:t>
     </w:r>
     <w:r>
       <w:rPr>
@@ -3107,7 +2901,7 @@
 </file>
 
 <file path=word/footnotes.xml><?xml version="1.0" encoding="utf-8"?>
-<w:footnotes xmlns:wpc="http://schemas.microsoft.com/office/word/2010/wordprocessingCanvas" xmlns:mo="http://schemas.microsoft.com/office/mac/office/2008/main" xmlns:mc="http://schemas.openxmlformats.org/markup-compatibility/2006" xmlns:mv="urn:schemas-microsoft-com:mac:vml" xmlns:o="urn:schemas-microsoft-com:office:office" xmlns:r="http://schemas.openxmlformats.org/officeDocument/2006/relationships" xmlns:m="http://schemas.openxmlformats.org/officeDocument/2006/math" xmlns:v="urn:schemas-microsoft-com:vml" xmlns:wp14="http://schemas.microsoft.com/office/word/2010/wordprocessingDrawing" xmlns:wp="http://schemas.openxmlformats.org/drawingml/2006/wordprocessingDrawing" xmlns:w10="urn:schemas-microsoft-com:office:word" xmlns:w="http://schemas.openxmlformats.org/wordprocessingml/2006/main" xmlns:w14="http://schemas.microsoft.com/office/word/2010/wordml" xmlns:wpg="http://schemas.microsoft.com/office/word/2010/wordprocessingGroup" xmlns:wpi="http://schemas.microsoft.com/office/word/2010/wordprocessingInk" xmlns:wne="http://schemas.microsoft.com/office/word/2006/wordml" xmlns:wps="http://schemas.microsoft.com/office/word/2010/wordprocessingShape" mc:Ignorable="w14 wp14">
+<w:footnotes xmlns:wpc="http://schemas.microsoft.com/office/word/2010/wordprocessingCanvas" xmlns:cx="http://schemas.microsoft.com/office/drawing/2014/chartex" xmlns:cx1="http://schemas.microsoft.com/office/drawing/2015/9/8/chartex" xmlns:mc="http://schemas.openxmlformats.org/markup-compatibility/2006" xmlns:o="urn:schemas-microsoft-com:office:office" xmlns:r="http://schemas.openxmlformats.org/officeDocument/2006/relationships" xmlns:m="http://schemas.openxmlformats.org/officeDocument/2006/math" xmlns:v="urn:schemas-microsoft-com:vml" xmlns:wp14="http://schemas.microsoft.com/office/word/2010/wordprocessingDrawing" xmlns:wp="http://schemas.openxmlformats.org/drawingml/2006/wordprocessingDrawing" xmlns:w10="urn:schemas-microsoft-com:office:word" xmlns:w="http://schemas.openxmlformats.org/wordprocessingml/2006/main" xmlns:w14="http://schemas.microsoft.com/office/word/2010/wordml" xmlns:w15="http://schemas.microsoft.com/office/word/2012/wordml" xmlns:w16se="http://schemas.microsoft.com/office/word/2015/wordml/symex" xmlns:wpg="http://schemas.microsoft.com/office/word/2010/wordprocessingGroup" xmlns:wpi="http://schemas.microsoft.com/office/word/2010/wordprocessingInk" xmlns:wne="http://schemas.microsoft.com/office/word/2006/wordml" xmlns:wps="http://schemas.microsoft.com/office/word/2010/wordprocessingShape" mc:Ignorable="w14 w15 w16se wp14">
   <w:footnote w:type="separator" w:id="-1">
     <w:p>
       <w:r>
@@ -3126,7 +2920,7 @@
 </file>
 
 <file path=word/header1.xml><?xml version="1.0" encoding="utf-8"?>
-<w:hdr xmlns:wpc="http://schemas.microsoft.com/office/word/2010/wordprocessingCanvas" xmlns:mo="http://schemas.microsoft.com/office/mac/office/2008/main" xmlns:mc="http://schemas.openxmlformats.org/markup-compatibility/2006" xmlns:mv="urn:schemas-microsoft-com:mac:vml" xmlns:o="urn:schemas-microsoft-com:office:office" xmlns:r="http://schemas.openxmlformats.org/officeDocument/2006/relationships" xmlns:m="http://schemas.openxmlformats.org/officeDocument/2006/math" xmlns:v="urn:schemas-microsoft-com:vml" xmlns:wp14="http://schemas.microsoft.com/office/word/2010/wordprocessingDrawing" xmlns:wp="http://schemas.openxmlformats.org/drawingml/2006/wordprocessingDrawing" xmlns:w10="urn:schemas-microsoft-com:office:word" xmlns:w="http://schemas.openxmlformats.org/wordprocessingml/2006/main" xmlns:w14="http://schemas.microsoft.com/office/word/2010/wordml" xmlns:wpg="http://schemas.microsoft.com/office/word/2010/wordprocessingGroup" xmlns:wpi="http://schemas.microsoft.com/office/word/2010/wordprocessingInk" xmlns:wne="http://schemas.microsoft.com/office/word/2006/wordml" xmlns:wps="http://schemas.microsoft.com/office/word/2010/wordprocessingShape" mc:Ignorable="w14 wp14">
+<w:hdr xmlns:wpc="http://schemas.microsoft.com/office/word/2010/wordprocessingCanvas" xmlns:cx="http://schemas.microsoft.com/office/drawing/2014/chartex" xmlns:cx1="http://schemas.microsoft.com/office/drawing/2015/9/8/chartex" xmlns:mc="http://schemas.openxmlformats.org/markup-compatibility/2006" xmlns:o="urn:schemas-microsoft-com:office:office" xmlns:r="http://schemas.openxmlformats.org/officeDocument/2006/relationships" xmlns:m="http://schemas.openxmlformats.org/officeDocument/2006/math" xmlns:v="urn:schemas-microsoft-com:vml" xmlns:wp14="http://schemas.microsoft.com/office/word/2010/wordprocessingDrawing" xmlns:wp="http://schemas.openxmlformats.org/drawingml/2006/wordprocessingDrawing" xmlns:w10="urn:schemas-microsoft-com:office:word" xmlns:w="http://schemas.openxmlformats.org/wordprocessingml/2006/main" xmlns:w14="http://schemas.microsoft.com/office/word/2010/wordml" xmlns:w15="http://schemas.microsoft.com/office/word/2012/wordml" xmlns:w16se="http://schemas.microsoft.com/office/word/2015/wordml/symex" xmlns:wpg="http://schemas.microsoft.com/office/word/2010/wordprocessingGroup" xmlns:wpi="http://schemas.microsoft.com/office/word/2010/wordprocessingInk" xmlns:wne="http://schemas.microsoft.com/office/word/2006/wordml" xmlns:wps="http://schemas.microsoft.com/office/word/2010/wordprocessingShape" mc:Ignorable="w14 w15 w16se wp14">
   <w:p>
     <w:pPr>
       <w:pStyle w:val="Header"/>
@@ -3181,8 +2975,8 @@
 </file>
 
 <file path=word/numbering.xml><?xml version="1.0" encoding="utf-8"?>
-<w:numbering xmlns:wpc="http://schemas.microsoft.com/office/word/2010/wordprocessingCanvas" xmlns:mo="http://schemas.microsoft.com/office/mac/office/2008/main" xmlns:mc="http://schemas.openxmlformats.org/markup-compatibility/2006" xmlns:mv="urn:schemas-microsoft-com:mac:vml" xmlns:o="urn:schemas-microsoft-com:office:office" xmlns:r="http://schemas.openxmlformats.org/officeDocument/2006/relationships" xmlns:m="http://schemas.openxmlformats.org/officeDocument/2006/math" xmlns:v="urn:schemas-microsoft-com:vml" xmlns:wp14="http://schemas.microsoft.com/office/word/2010/wordprocessingDrawing" xmlns:wp="http://schemas.openxmlformats.org/drawingml/2006/wordprocessingDrawing" xmlns:w10="urn:schemas-microsoft-com:office:word" xmlns:w="http://schemas.openxmlformats.org/wordprocessingml/2006/main" xmlns:w14="http://schemas.microsoft.com/office/word/2010/wordml" xmlns:wpg="http://schemas.microsoft.com/office/word/2010/wordprocessingGroup" xmlns:wpi="http://schemas.microsoft.com/office/word/2010/wordprocessingInk" xmlns:wne="http://schemas.microsoft.com/office/word/2006/wordml" xmlns:wps="http://schemas.microsoft.com/office/word/2010/wordprocessingShape" mc:Ignorable="w14 wp14">
-  <w:abstractNum w:abstractNumId="0">
+<w:numbering xmlns:wpc="http://schemas.microsoft.com/office/word/2010/wordprocessingCanvas" xmlns:cx="http://schemas.microsoft.com/office/drawing/2014/chartex" xmlns:cx1="http://schemas.microsoft.com/office/drawing/2015/9/8/chartex" xmlns:mc="http://schemas.openxmlformats.org/markup-compatibility/2006" xmlns:o="urn:schemas-microsoft-com:office:office" xmlns:r="http://schemas.openxmlformats.org/officeDocument/2006/relationships" xmlns:m="http://schemas.openxmlformats.org/officeDocument/2006/math" xmlns:v="urn:schemas-microsoft-com:vml" xmlns:wp14="http://schemas.microsoft.com/office/word/2010/wordprocessingDrawing" xmlns:wp="http://schemas.openxmlformats.org/drawingml/2006/wordprocessingDrawing" xmlns:w10="urn:schemas-microsoft-com:office:word" xmlns:w="http://schemas.openxmlformats.org/wordprocessingml/2006/main" xmlns:w14="http://schemas.microsoft.com/office/word/2010/wordml" xmlns:w15="http://schemas.microsoft.com/office/word/2012/wordml" xmlns:w16se="http://schemas.microsoft.com/office/word/2015/wordml/symex" xmlns:wpg="http://schemas.microsoft.com/office/word/2010/wordprocessingGroup" xmlns:wpi="http://schemas.microsoft.com/office/word/2010/wordprocessingInk" xmlns:wne="http://schemas.microsoft.com/office/word/2006/wordml" xmlns:wps="http://schemas.microsoft.com/office/word/2010/wordprocessingShape" mc:Ignorable="w14 w15 w16se wp14">
+  <w:abstractNum w:abstractNumId="0" w15:restartNumberingAfterBreak="0">
     <w:nsid w:val="0E6C6F40"/>
     <w:multiLevelType w:val="multilevel"/>
     <w:tmpl w:val="68980C4C"/>
@@ -3303,7 +3097,7 @@
       </w:rPr>
     </w:lvl>
   </w:abstractNum>
-  <w:abstractNum w:abstractNumId="1">
+  <w:abstractNum w:abstractNumId="1" w15:restartNumberingAfterBreak="0">
     <w:nsid w:val="1B106631"/>
     <w:multiLevelType w:val="multilevel"/>
     <w:tmpl w:val="7812B356"/>
@@ -3397,7 +3191,7 @@
       </w:rPr>
     </w:lvl>
   </w:abstractNum>
-  <w:abstractNum w:abstractNumId="2">
+  <w:abstractNum w:abstractNumId="2" w15:restartNumberingAfterBreak="0">
     <w:nsid w:val="1EF84A9E"/>
     <w:multiLevelType w:val="multilevel"/>
     <w:tmpl w:val="C798904E"/>
@@ -3518,7 +3312,7 @@
       </w:rPr>
     </w:lvl>
   </w:abstractNum>
-  <w:abstractNum w:abstractNumId="3">
+  <w:abstractNum w:abstractNumId="3" w15:restartNumberingAfterBreak="0">
     <w:nsid w:val="20C844A2"/>
     <w:multiLevelType w:val="multilevel"/>
     <w:tmpl w:val="9184D816"/>
@@ -3613,7 +3407,7 @@
       </w:rPr>
     </w:lvl>
   </w:abstractNum>
-  <w:abstractNum w:abstractNumId="4">
+  <w:abstractNum w:abstractNumId="4" w15:restartNumberingAfterBreak="0">
     <w:nsid w:val="31C346B3"/>
     <w:multiLevelType w:val="multilevel"/>
     <w:tmpl w:val="23967DA6"/>
@@ -3924,7 +3718,7 @@
       </w:rPr>
     </w:lvl>
   </w:abstractNum>
-  <w:abstractNum w:abstractNumId="5">
+  <w:abstractNum w:abstractNumId="5" w15:restartNumberingAfterBreak="0">
     <w:nsid w:val="33E765FF"/>
     <w:multiLevelType w:val="multilevel"/>
     <w:tmpl w:val="75861A76"/>
@@ -4235,7 +4029,7 @@
       </w:rPr>
     </w:lvl>
   </w:abstractNum>
-  <w:abstractNum w:abstractNumId="6">
+  <w:abstractNum w:abstractNumId="6" w15:restartNumberingAfterBreak="0">
     <w:nsid w:val="364415EC"/>
     <w:multiLevelType w:val="multilevel"/>
     <w:tmpl w:val="633A3B20"/>
@@ -4321,7 +4115,7 @@
       </w:rPr>
     </w:lvl>
   </w:abstractNum>
-  <w:abstractNum w:abstractNumId="7">
+  <w:abstractNum w:abstractNumId="7" w15:restartNumberingAfterBreak="0">
     <w:nsid w:val="3730679C"/>
     <w:multiLevelType w:val="multilevel"/>
     <w:tmpl w:val="17264A38"/>
@@ -4632,7 +4426,7 @@
       </w:rPr>
     </w:lvl>
   </w:abstractNum>
-  <w:abstractNum w:abstractNumId="8">
+  <w:abstractNum w:abstractNumId="8" w15:restartNumberingAfterBreak="0">
     <w:nsid w:val="382774A9"/>
     <w:multiLevelType w:val="multilevel"/>
     <w:tmpl w:val="764EF9E8"/>
@@ -4728,7 +4522,7 @@
       </w:rPr>
     </w:lvl>
   </w:abstractNum>
-  <w:abstractNum w:abstractNumId="9">
+  <w:abstractNum w:abstractNumId="9" w15:restartNumberingAfterBreak="0">
     <w:nsid w:val="55F3259A"/>
     <w:multiLevelType w:val="multilevel"/>
     <w:tmpl w:val="90A8F656"/>
@@ -4823,7 +4617,7 @@
       </w:rPr>
     </w:lvl>
   </w:abstractNum>
-  <w:abstractNum w:abstractNumId="10">
+  <w:abstractNum w:abstractNumId="10" w15:restartNumberingAfterBreak="0">
     <w:nsid w:val="55F42E54"/>
     <w:multiLevelType w:val="multilevel"/>
     <w:tmpl w:val="2B9674FC"/>
@@ -4919,7 +4713,7 @@
       </w:rPr>
     </w:lvl>
   </w:abstractNum>
-  <w:abstractNum w:abstractNumId="11">
+  <w:abstractNum w:abstractNumId="11" w15:restartNumberingAfterBreak="0">
     <w:nsid w:val="5620569D"/>
     <w:multiLevelType w:val="multilevel"/>
     <w:tmpl w:val="187CC66E"/>
@@ -5022,7 +4816,7 @@
       </w:rPr>
     </w:lvl>
   </w:abstractNum>
-  <w:abstractNum w:abstractNumId="12">
+  <w:abstractNum w:abstractNumId="12" w15:restartNumberingAfterBreak="0">
     <w:nsid w:val="619C637C"/>
     <w:multiLevelType w:val="multilevel"/>
     <w:tmpl w:val="89FCFBCA"/>
@@ -5116,7 +4910,7 @@
       </w:rPr>
     </w:lvl>
   </w:abstractNum>
-  <w:abstractNum w:abstractNumId="13">
+  <w:abstractNum w:abstractNumId="13" w15:restartNumberingAfterBreak="0">
     <w:nsid w:val="65C61844"/>
     <w:multiLevelType w:val="multilevel"/>
     <w:tmpl w:val="3CE6C16A"/>
@@ -5202,7 +4996,7 @@
       </w:rPr>
     </w:lvl>
   </w:abstractNum>
-  <w:abstractNum w:abstractNumId="14">
+  <w:abstractNum w:abstractNumId="14" w15:restartNumberingAfterBreak="0">
     <w:nsid w:val="65DD1286"/>
     <w:multiLevelType w:val="multilevel"/>
     <w:tmpl w:val="AF3E4B7C"/>
@@ -5513,7 +5307,7 @@
       </w:rPr>
     </w:lvl>
   </w:abstractNum>
-  <w:abstractNum w:abstractNumId="15">
+  <w:abstractNum w:abstractNumId="15" w15:restartNumberingAfterBreak="0">
     <w:nsid w:val="6EDD5292"/>
     <w:multiLevelType w:val="multilevel"/>
     <w:tmpl w:val="E7E004C4"/>
@@ -5634,7 +5428,7 @@
       </w:rPr>
     </w:lvl>
   </w:abstractNum>
-  <w:abstractNum w:abstractNumId="16">
+  <w:abstractNum w:abstractNumId="16" w15:restartNumberingAfterBreak="0">
     <w:nsid w:val="74664E4C"/>
     <w:multiLevelType w:val="multilevel"/>
     <w:tmpl w:val="DE2238BA"/>
@@ -5738,7 +5532,7 @@
       </w:rPr>
     </w:lvl>
   </w:abstractNum>
-  <w:abstractNum w:abstractNumId="17">
+  <w:abstractNum w:abstractNumId="17" w15:restartNumberingAfterBreak="0">
     <w:nsid w:val="780F2798"/>
     <w:multiLevelType w:val="multilevel"/>
     <w:tmpl w:val="75AE0A56"/>
@@ -5899,16 +5693,8 @@
 </w:numbering>
 </file>
 
-<file path=word/people.xml><?xml version="1.0" encoding="utf-8"?>
-<w15:people xmlns:wpc="http://schemas.microsoft.com/office/word/2010/wordprocessingCanvas" xmlns:mc="http://schemas.openxmlformats.org/markup-compatibility/2006" xmlns:o="urn:schemas-microsoft-com:office:office" xmlns:r="http://schemas.openxmlformats.org/officeDocument/2006/relationships" xmlns:m="http://schemas.openxmlformats.org/officeDocument/2006/math" xmlns:v="urn:schemas-microsoft-com:vml" xmlns:wp14="http://schemas.microsoft.com/office/word/2010/wordprocessingDrawing" xmlns:wp="http://schemas.openxmlformats.org/drawingml/2006/wordprocessingDrawing" xmlns:w10="urn:schemas-microsoft-com:office:word" xmlns:w="http://schemas.openxmlformats.org/wordprocessingml/2006/main" xmlns:w14="http://schemas.microsoft.com/office/word/2010/wordml" xmlns:w15="http://schemas.microsoft.com/office/word/2012/wordml" xmlns:wpg="http://schemas.microsoft.com/office/word/2010/wordprocessingGroup" xmlns:wpi="http://schemas.microsoft.com/office/word/2010/wordprocessingInk" xmlns:wne="http://schemas.microsoft.com/office/word/2006/wordml" xmlns:wps="http://schemas.microsoft.com/office/word/2010/wordprocessingShape" mc:Ignorable="w14 w15 wp14">
-  <w15:person w15:author="Liudmila Simonova">
-    <w15:presenceInfo w15:providerId="AD" w15:userId="S-1-5-21-1464873791-2821958317-2405219447-13287"/>
-  </w15:person>
-</w15:people>
-</file>
-
 <file path=word/styles.xml><?xml version="1.0" encoding="utf-8"?>
-<w:styles xmlns:mc="http://schemas.openxmlformats.org/markup-compatibility/2006" xmlns:r="http://schemas.openxmlformats.org/officeDocument/2006/relationships" xmlns:w="http://schemas.openxmlformats.org/wordprocessingml/2006/main" xmlns:w14="http://schemas.microsoft.com/office/word/2010/wordml" mc:Ignorable="w14">
+<w:styles xmlns:mc="http://schemas.openxmlformats.org/markup-compatibility/2006" xmlns:r="http://schemas.openxmlformats.org/officeDocument/2006/relationships" xmlns:w="http://schemas.openxmlformats.org/wordprocessingml/2006/main" xmlns:w14="http://schemas.microsoft.com/office/word/2010/wordml" xmlns:w15="http://schemas.microsoft.com/office/word/2012/wordml" xmlns:w16se="http://schemas.microsoft.com/office/word/2015/wordml/symex" mc:Ignorable="w14 w15 w16se">
   <w:docDefaults>
     <w:rPrDefault>
       <w:rPr>
@@ -5930,664 +5716,369 @@
       </w:pPr>
     </w:pPrDefault>
   </w:docDefaults>
-  <w:latentStyles w:defLockedState="0" w:defUIPriority="99" w:defSemiHidden="1" w:defUnhideWhenUsed="1" w:defQFormat="0" w:count="276">
-    <w:lsdException w:name="Normal" w:semiHidden="0" w:uiPriority="0" w:unhideWhenUsed="0" w:qFormat="1"/>
-    <w:lsdException w:name="heading 1" w:semiHidden="0" w:uiPriority="9" w:unhideWhenUsed="0" w:qFormat="1"/>
-    <w:lsdException w:name="heading 2" w:uiPriority="9" w:qFormat="1"/>
-    <w:lsdException w:name="heading 3" w:uiPriority="9" w:qFormat="1"/>
-    <w:lsdException w:name="heading 4" w:uiPriority="9" w:qFormat="1"/>
-    <w:lsdException w:name="heading 5" w:uiPriority="9" w:qFormat="1"/>
-    <w:lsdException w:name="heading 6" w:uiPriority="9" w:qFormat="1"/>
-    <w:lsdException w:name="heading 7" w:uiPriority="9" w:qFormat="1"/>
-    <w:lsdException w:name="heading 8" w:uiPriority="9" w:qFormat="1"/>
-    <w:lsdException w:name="heading 9" w:uiPriority="9" w:qFormat="1"/>
-    <w:lsdException w:name="toc 1" w:uiPriority="39"/>
-    <w:lsdException w:name="toc 2" w:uiPriority="39"/>
-    <w:lsdException w:name="toc 3" w:uiPriority="39"/>
-    <w:lsdException w:name="toc 4" w:uiPriority="39"/>
-    <w:lsdException w:name="toc 5" w:uiPriority="39"/>
-    <w:lsdException w:name="toc 6" w:uiPriority="39"/>
-    <w:lsdException w:name="toc 7" w:uiPriority="39"/>
-    <w:lsdException w:name="toc 8" w:uiPriority="39"/>
-    <w:lsdException w:name="toc 9" w:uiPriority="39"/>
-    <w:lsdException w:name="caption" w:uiPriority="35" w:qFormat="1"/>
-    <w:lsdException w:name="Title" w:semiHidden="0" w:uiPriority="10" w:unhideWhenUsed="0" w:qFormat="1"/>
-    <w:lsdException w:name="Default Paragraph Font" w:uiPriority="1"/>
-    <w:lsdException w:name="Subtitle" w:semiHidden="0" w:uiPriority="11" w:unhideWhenUsed="0" w:qFormat="1"/>
-    <w:lsdException w:name="Strong" w:semiHidden="0" w:uiPriority="22" w:unhideWhenUsed="0" w:qFormat="1"/>
-    <w:lsdException w:name="Emphasis" w:semiHidden="0" w:uiPriority="20" w:unhideWhenUsed="0" w:qFormat="1"/>
-    <w:lsdException w:name="Table Grid" w:semiHidden="0" w:uiPriority="39" w:unhideWhenUsed="0"/>
-    <w:lsdException w:name="Placeholder Text" w:unhideWhenUsed="0"/>
-    <w:lsdException w:name="No Spacing" w:semiHidden="0" w:uiPriority="1" w:unhideWhenUsed="0" w:qFormat="1"/>
-    <w:lsdException w:name="Light Shading" w:semiHidden="0" w:uiPriority="60" w:unhideWhenUsed="0"/>
-    <w:lsdException w:name="Light List" w:semiHidden="0" w:uiPriority="61" w:unhideWhenUsed="0"/>
-    <w:lsdException w:name="Light Grid" w:semiHidden="0" w:uiPriority="62" w:unhideWhenUsed="0"/>
-    <w:lsdException w:name="Medium Shading 1" w:semiHidden="0" w:uiPriority="63" w:unhideWhenUsed="0"/>
-    <w:lsdException w:name="Medium Shading 2" w:semiHidden="0" w:uiPriority="64" w:unhideWhenUsed="0"/>
-    <w:lsdException w:name="Medium List 1" w:semiHidden="0" w:uiPriority="65" w:unhideWhenUsed="0"/>
-    <w:lsdException w:name="Medium List 2" w:semiHidden="0" w:uiPriority="66" w:unhideWhenUsed="0"/>
-    <w:lsdException w:name="Medium Grid 1" w:semiHidden="0" w:uiPriority="67" w:unhideWhenUsed="0"/>
-    <w:lsdException w:name="Medium Grid 2" w:semiHidden="0" w:uiPriority="68" w:unhideWhenUsed="0"/>
-    <w:lsdException w:name="Medium Grid 3" w:semiHidden="0" w:uiPriority="69" w:unhideWhenUsed="0"/>
-    <w:lsdException w:name="Dark List" w:semiHidden="0" w:uiPriority="70" w:unhideWhenUsed="0"/>
-    <w:lsdException w:name="Colorful Shading" w:semiHidden="0" w:uiPriority="71" w:unhideWhenUsed="0"/>
-    <w:lsdException w:name="Colorful List" w:semiHidden="0" w:uiPriority="72" w:unhideWhenUsed="0"/>
-    <w:lsdException w:name="Colorful Grid" w:semiHidden="0" w:uiPriority="73" w:unhideWhenUsed="0"/>
-    <w:lsdException w:name="Light Shading Accent 1" w:semiHidden="0" w:uiPriority="60" w:unhideWhenUsed="0"/>
-    <w:lsdException w:name="Light List Accent 1" w:semiHidden="0" w:uiPriority="61" w:unhideWhenUsed="0"/>
-    <w:lsdException w:name="Light Grid Accent 1" w:semiHidden="0" w:uiPriority="62" w:unhideWhenUsed="0"/>
-    <w:lsdException w:name="Medium Shading 1 Accent 1" w:semiHidden="0" w:uiPriority="63" w:unhideWhenUsed="0"/>
-    <w:lsdException w:name="Medium Shading 2 Accent 1" w:semiHidden="0" w:uiPriority="64" w:unhideWhenUsed="0"/>
-    <w:lsdException w:name="Medium List 1 Accent 1" w:semiHidden="0" w:uiPriority="65" w:unhideWhenUsed="0"/>
-    <w:lsdException w:name="Revision" w:unhideWhenUsed="0"/>
-    <w:lsdException w:name="List Paragraph" w:semiHidden="0" w:uiPriority="34" w:unhideWhenUsed="0" w:qFormat="1"/>
-    <w:lsdException w:name="Quote" w:semiHidden="0" w:uiPriority="29" w:unhideWhenUsed="0" w:qFormat="1"/>
-    <w:lsdException w:name="Intense Quote" w:semiHidden="0" w:uiPriority="30" w:unhideWhenUsed="0" w:qFormat="1"/>
-    <w:lsdException w:name="Medium List 2 Accent 1" w:semiHidden="0" w:uiPriority="66" w:unhideWhenUsed="0"/>
-    <w:lsdException w:name="Medium Grid 1 Accent 1" w:semiHidden="0" w:uiPriority="67" w:unhideWhenUsed="0"/>
-    <w:lsdException w:name="Medium Grid 2 Accent 1" w:semiHidden="0" w:uiPriority="68" w:unhideWhenUsed="0"/>
-    <w:lsdException w:name="Medium Grid 3 Accent 1" w:semiHidden="0" w:uiPriority="69" w:unhideWhenUsed="0"/>
-    <w:lsdException w:name="Dark List Accent 1" w:semiHidden="0" w:uiPriority="70" w:unhideWhenUsed="0"/>
-    <w:lsdException w:name="Colorful Shading Accent 1" w:semiHidden="0" w:uiPriority="71" w:unhideWhenUsed="0"/>
-    <w:lsdException w:name="Colorful List Accent 1" w:semiHidden="0" w:uiPriority="72" w:unhideWhenUsed="0"/>
-    <w:lsdException w:name="Colorful Grid Accent 1" w:semiHidden="0" w:uiPriority="73" w:unhideWhenUsed="0"/>
-    <w:lsdException w:name="Light Shading Accent 2" w:semiHidden="0" w:uiPriority="60" w:unhideWhenUsed="0"/>
-    <w:lsdException w:name="Light List Accent 2" w:semiHidden="0" w:uiPriority="61" w:unhideWhenUsed="0"/>
-    <w:lsdException w:name="Light Grid Accent 2" w:semiHidden="0" w:uiPriority="62" w:unhideWhenUsed="0"/>
-    <w:lsdException w:name="Medium Shading 1 Accent 2" w:semiHidden="0" w:uiPriority="63" w:unhideWhenUsed="0"/>
-    <w:lsdException w:name="Medium Shading 2 Accent 2" w:semiHidden="0" w:uiPriority="64" w:unhideWhenUsed="0"/>
-    <w:lsdException w:name="Medium List 1 Accent 2" w:semiHidden="0" w:uiPriority="65" w:unhideWhenUsed="0"/>
-    <w:lsdException w:name="Medium List 2 Accent 2" w:semiHidden="0" w:uiPriority="66" w:unhideWhenUsed="0"/>
-    <w:lsdException w:name="Medium Grid 1 Accent 2" w:semiHidden="0" w:uiPriority="67" w:unhideWhenUsed="0"/>
-    <w:lsdException w:name="Medium Grid 2 Accent 2" w:semiHidden="0" w:uiPriority="68" w:unhideWhenUsed="0"/>
-    <w:lsdException w:name="Medium Grid 3 Accent 2" w:semiHidden="0" w:uiPriority="69" w:unhideWhenUsed="0"/>
-    <w:lsdException w:name="Dark List Accent 2" w:semiHidden="0" w:uiPriority="70" w:unhideWhenUsed="0"/>
-    <w:lsdException w:name="Colorful Shading Accent 2" w:semiHidden="0" w:uiPriority="71" w:unhideWhenUsed="0"/>
-    <w:lsdException w:name="Colorful List Accent 2" w:semiHidden="0" w:uiPriority="72" w:unhideWhenUsed="0"/>
-    <w:lsdException w:name="Colorful Grid Accent 2" w:semiHidden="0" w:uiPriority="73" w:unhideWhenUsed="0"/>
-    <w:lsdException w:name="Light Shading Accent 3" w:semiHidden="0" w:uiPriority="60" w:unhideWhenUsed="0"/>
-    <w:lsdException w:name="Light List Accent 3" w:semiHidden="0" w:uiPriority="61" w:unhideWhenUsed="0"/>
-    <w:lsdException w:name="Light Grid Accent 3" w:semiHidden="0" w:uiPriority="62" w:unhideWhenUsed="0"/>
-    <w:lsdException w:name="Medium Shading 1 Accent 3" w:semiHidden="0" w:uiPriority="63" w:unhideWhenUsed="0"/>
-    <w:lsdException w:name="Medium Shading 2 Accent 3" w:semiHidden="0" w:uiPriority="64" w:unhideWhenUsed="0"/>
-    <w:lsdException w:name="Medium List 1 Accent 3" w:semiHidden="0" w:uiPriority="65" w:unhideWhenUsed="0"/>
-    <w:lsdException w:name="Medium List 2 Accent 3" w:semiHidden="0" w:uiPriority="66" w:unhideWhenUsed="0"/>
-    <w:lsdException w:name="Medium Grid 1 Accent 3" w:semiHidden="0" w:uiPriority="67" w:unhideWhenUsed="0"/>
-    <w:lsdException w:name="Medium Grid 2 Accent 3" w:semiHidden="0" w:uiPriority="68" w:unhideWhenUsed="0"/>
-    <w:lsdException w:name="Medium Grid 3 Accent 3" w:semiHidden="0" w:uiPriority="69" w:unhideWhenUsed="0"/>
-    <w:lsdException w:name="Dark List Accent 3" w:semiHidden="0" w:uiPriority="70" w:unhideWhenUsed="0"/>
-    <w:lsdException w:name="Colorful Shading Accent 3" w:semiHidden="0" w:uiPriority="71" w:unhideWhenUsed="0"/>
-    <w:lsdException w:name="Colorful List Accent 3" w:semiHidden="0" w:uiPriority="72" w:unhideWhenUsed="0"/>
-    <w:lsdException w:name="Colorful Grid Accent 3" w:semiHidden="0" w:uiPriority="73" w:unhideWhenUsed="0"/>
-    <w:lsdException w:name="Light Shading Accent 4" w:semiHidden="0" w:uiPriority="60" w:unhideWhenUsed="0"/>
-    <w:lsdException w:name="Light List Accent 4" w:semiHidden="0" w:uiPriority="61" w:unhideWhenUsed="0"/>
-    <w:lsdException w:name="Light Grid Accent 4" w:semiHidden="0" w:uiPriority="62" w:unhideWhenUsed="0"/>
-    <w:lsdException w:name="Medium Shading 1 Accent 4" w:semiHidden="0" w:uiPriority="63" w:unhideWhenUsed="0"/>
-    <w:lsdException w:name="Medium Shading 2 Accent 4" w:semiHidden="0" w:uiPriority="64" w:unhideWhenUsed="0"/>
-    <w:lsdException w:name="Medium List 1 Accent 4" w:semiHidden="0" w:uiPriority="65" w:unhideWhenUsed="0"/>
-    <w:lsdException w:name="Medium List 2 Accent 4" w:semiHidden="0" w:uiPriority="66" w:unhideWhenUsed="0"/>
-    <w:lsdException w:name="Medium Grid 1 Accent 4" w:semiHidden="0" w:uiPriority="67" w:unhideWhenUsed="0"/>
-    <w:lsdException w:name="Medium Grid 2 Accent 4" w:semiHidden="0" w:uiPriority="68" w:unhideWhenUsed="0"/>
-    <w:lsdException w:name="Medium Grid 3 Accent 4" w:semiHidden="0" w:uiPriority="69" w:unhideWhenUsed="0"/>
-    <w:lsdException w:name="Dark List Accent 4" w:semiHidden="0" w:uiPriority="70" w:unhideWhenUsed="0"/>
-    <w:lsdException w:name="Colorful Shading Accent 4" w:semiHidden="0" w:uiPriority="71" w:unhideWhenUsed="0"/>
-    <w:lsdException w:name="Colorful List Accent 4" w:semiHidden="0" w:uiPriority="72" w:unhideWhenUsed="0"/>
-    <w:lsdException w:name="Colorful Grid Accent 4" w:semiHidden="0" w:uiPriority="73" w:unhideWhenUsed="0"/>
-    <w:lsdException w:name="Light Shading Accent 5" w:semiHidden="0" w:uiPriority="60" w:unhideWhenUsed="0"/>
-    <w:lsdException w:name="Light List Accent 5" w:semiHidden="0" w:uiPriority="61" w:unhideWhenUsed="0"/>
-    <w:lsdException w:name="Light Grid Accent 5" w:semiHidden="0" w:uiPriority="62" w:unhideWhenUsed="0"/>
-    <w:lsdException w:name="Medium Shading 1 Accent 5" w:semiHidden="0" w:uiPriority="63" w:unhideWhenUsed="0"/>
-    <w:lsdException w:name="Medium Shading 2 Accent 5" w:semiHidden="0" w:uiPriority="64" w:unhideWhenUsed="0"/>
-    <w:lsdException w:name="Medium List 1 Accent 5" w:semiHidden="0" w:uiPriority="65" w:unhideWhenUsed="0"/>
-    <w:lsdException w:name="Medium List 2 Accent 5" w:semiHidden="0" w:uiPriority="66" w:unhideWhenUsed="0"/>
-    <w:lsdException w:name="Medium Grid 1 Accent 5" w:semiHidden="0" w:uiPriority="67" w:unhideWhenUsed="0"/>
-    <w:lsdException w:name="Medium Grid 2 Accent 5" w:semiHidden="0" w:uiPriority="68" w:unhideWhenUsed="0"/>
-    <w:lsdException w:name="Medium Grid 3 Accent 5" w:semiHidden="0" w:uiPriority="69" w:unhideWhenUsed="0"/>
-    <w:lsdException w:name="Dark List Accent 5" w:semiHidden="0" w:uiPriority="70" w:unhideWhenUsed="0"/>
-    <w:lsdException w:name="Colorful Shading Accent 5" w:semiHidden="0" w:uiPriority="71" w:unhideWhenUsed="0"/>
-    <w:lsdException w:name="Colorful List Accent 5" w:semiHidden="0" w:uiPriority="72" w:unhideWhenUsed="0"/>
-    <w:lsdException w:name="Colorful Grid Accent 5" w:semiHidden="0" w:uiPriority="73" w:unhideWhenUsed="0"/>
-    <w:lsdException w:name="Light Shading Accent 6" w:semiHidden="0" w:uiPriority="60" w:unhideWhenUsed="0"/>
-    <w:lsdException w:name="Light List Accent 6" w:semiHidden="0" w:uiPriority="61" w:unhideWhenUsed="0"/>
-    <w:lsdException w:name="Light Grid Accent 6" w:semiHidden="0" w:uiPriority="62" w:unhideWhenUsed="0"/>
-    <w:lsdException w:name="Medium Shading 1 Accent 6" w:semiHidden="0" w:uiPriority="63" w:unhideWhenUsed="0"/>
-    <w:lsdException w:name="Medium Shading 2 Accent 6" w:semiHidden="0" w:uiPriority="64" w:unhideWhenUsed="0"/>
-    <w:lsdException w:name="Medium List 1 Accent 6" w:semiHidden="0" w:uiPriority="65" w:unhideWhenUsed="0"/>
-    <w:lsdException w:name="Medium List 2 Accent 6" w:semiHidden="0" w:uiPriority="66" w:unhideWhenUsed="0"/>
-    <w:lsdException w:name="Medium Grid 1 Accent 6" w:semiHidden="0" w:uiPriority="67" w:unhideWhenUsed="0"/>
-    <w:lsdException w:name="Medium Grid 2 Accent 6" w:semiHidden="0" w:uiPriority="68" w:unhideWhenUsed="0"/>
-    <w:lsdException w:name="Medium Grid 3 Accent 6" w:semiHidden="0" w:uiPriority="69" w:unhideWhenUsed="0"/>
-    <w:lsdException w:name="Dark List Accent 6" w:semiHidden="0" w:uiPriority="70" w:unhideWhenUsed="0"/>
-    <w:lsdException w:name="Colorful Shading Accent 6" w:semiHidden="0" w:uiPriority="71" w:unhideWhenUsed="0"/>
-    <w:lsdException w:name="Colorful List Accent 6" w:semiHidden="0" w:uiPriority="72" w:unhideWhenUsed="0"/>
-    <w:lsdException w:name="Colorful Grid Accent 6" w:semiHidden="0" w:uiPriority="73" w:unhideWhenUsed="0"/>
-    <w:lsdException w:name="Subtle Emphasis" w:semiHidden="0" w:uiPriority="19" w:unhideWhenUsed="0" w:qFormat="1"/>
-    <w:lsdException w:name="Intense Emphasis" w:semiHidden="0" w:uiPriority="21" w:unhideWhenUsed="0" w:qFormat="1"/>
-    <w:lsdException w:name="Subtle Reference" w:semiHidden="0" w:uiPriority="31" w:unhideWhenUsed="0" w:qFormat="1"/>
-    <w:lsdException w:name="Intense Reference" w:semiHidden="0" w:uiPriority="32" w:unhideWhenUsed="0" w:qFormat="1"/>
-    <w:lsdException w:name="Book Title" w:semiHidden="0" w:uiPriority="33" w:unhideWhenUsed="0" w:qFormat="1"/>
-    <w:lsdException w:name="Bibliography" w:uiPriority="37"/>
-    <w:lsdException w:name="TOC Heading" w:uiPriority="39" w:qFormat="1"/>
-  </w:latentStyles>
-  <w:style w:type="paragraph" w:default="1" w:styleId="Normal">
-    <w:name w:val="Normal"/>
-    <w:rPr>
-      <w:sz w:val="24"/>
-      <w:szCs w:val="24"/>
-    </w:rPr>
-  </w:style>
-  <w:style w:type="paragraph" w:styleId="Heading2">
-    <w:name w:val="heading 2"/>
-    <w:next w:val="Body"/>
-    <w:pPr>
-      <w:keepNext/>
-      <w:spacing w:before="360" w:after="120"/>
-      <w:ind w:left="576" w:hanging="576"/>
-      <w:outlineLvl w:val="1"/>
-    </w:pPr>
-    <w:rPr>
-      <w:rFonts w:ascii="Arial" w:eastAsia="Arial" w:hAnsi="Arial" w:cs="Arial"/>
-      <w:b/>
-      <w:bCs/>
-      <w:color w:val="000000"/>
-      <w:sz w:val="24"/>
-      <w:szCs w:val="24"/>
-      <w:u w:color="000000"/>
-    </w:rPr>
-  </w:style>
-  <w:style w:type="character" w:default="1" w:styleId="DefaultParagraphFont">
-    <w:name w:val="Default Paragraph Font"/>
-    <w:uiPriority w:val="1"/>
-    <w:semiHidden/>
-    <w:unhideWhenUsed/>
-  </w:style>
-  <w:style w:type="table" w:default="1" w:styleId="TableNormal">
-    <w:name w:val="Normal Table"/>
-    <w:uiPriority w:val="99"/>
-    <w:semiHidden/>
-    <w:unhideWhenUsed/>
-    <w:tblPr>
-      <w:tblInd w:w="0" w:type="dxa"/>
-      <w:tblCellMar>
-        <w:top w:w="0" w:type="dxa"/>
-        <w:left w:w="108" w:type="dxa"/>
-        <w:bottom w:w="0" w:type="dxa"/>
-        <w:right w:w="108" w:type="dxa"/>
-      </w:tblCellMar>
-    </w:tblPr>
-  </w:style>
-  <w:style w:type="numbering" w:default="1" w:styleId="NoList">
-    <w:name w:val="No List"/>
-    <w:uiPriority w:val="99"/>
-    <w:semiHidden/>
-    <w:unhideWhenUsed/>
-  </w:style>
-  <w:style w:type="character" w:styleId="Hyperlink">
-    <w:name w:val="Hyperlink"/>
-    <w:rPr>
-      <w:u w:val="single"/>
-    </w:rPr>
-  </w:style>
-  <w:style w:type="paragraph" w:styleId="Header">
-    <w:name w:val="header"/>
-    <w:pPr>
-      <w:tabs>
-        <w:tab w:val="center" w:pos="4320"/>
-        <w:tab w:val="right" w:pos="8640"/>
-      </w:tabs>
-      <w:spacing w:before="60" w:after="60"/>
-    </w:pPr>
-    <w:rPr>
-      <w:rFonts w:ascii="Arial" w:hAnsi="Arial Unicode MS" w:cs="Arial Unicode MS"/>
-      <w:color w:val="000000"/>
-      <w:sz w:val="22"/>
-      <w:szCs w:val="22"/>
-      <w:u w:color="000000"/>
-    </w:rPr>
-  </w:style>
-  <w:style w:type="paragraph" w:styleId="Footer">
-    <w:name w:val="footer"/>
-    <w:pPr>
-      <w:tabs>
-        <w:tab w:val="center" w:pos="4320"/>
-        <w:tab w:val="right" w:pos="8640"/>
-      </w:tabs>
-      <w:spacing w:before="60" w:after="60"/>
-    </w:pPr>
-    <w:rPr>
-      <w:rFonts w:ascii="Arial" w:hAnsi="Arial Unicode MS" w:cs="Arial Unicode MS"/>
-      <w:color w:val="000000"/>
-      <w:sz w:val="22"/>
-      <w:szCs w:val="22"/>
-      <w:u w:color="000000"/>
-    </w:rPr>
-  </w:style>
-  <w:style w:type="paragraph" w:customStyle="1" w:styleId="DocumentTitle">
-    <w:name w:val="Document Title"/>
-    <w:pPr>
-      <w:spacing w:before="120" w:after="60"/>
-      <w:jc w:val="right"/>
-    </w:pPr>
-    <w:rPr>
-      <w:rFonts w:ascii="Arial" w:hAnsi="Arial Unicode MS" w:cs="Arial Unicode MS"/>
-      <w:b/>
-      <w:bCs/>
-      <w:color w:val="000000"/>
-      <w:sz w:val="32"/>
-      <w:szCs w:val="32"/>
-      <w:u w:color="000000"/>
-    </w:rPr>
-  </w:style>
-  <w:style w:type="paragraph" w:customStyle="1" w:styleId="DocumentSubtitle">
-    <w:name w:val="Document Subtitle"/>
-    <w:pPr>
-      <w:spacing w:before="60" w:after="240"/>
-      <w:jc w:val="right"/>
-    </w:pPr>
-    <w:rPr>
-      <w:rFonts w:ascii="Arial" w:hAnsi="Arial Unicode MS" w:cs="Arial Unicode MS"/>
-      <w:b/>
-      <w:bCs/>
-      <w:color w:val="000000"/>
-      <w:sz w:val="28"/>
-      <w:szCs w:val="28"/>
-      <w:u w:color="000000"/>
-    </w:rPr>
-  </w:style>
-  <w:style w:type="paragraph" w:customStyle="1" w:styleId="TableHeading">
-    <w:name w:val="Table Heading"/>
-    <w:next w:val="Body"/>
-    <w:pPr>
-      <w:spacing w:before="60" w:after="60"/>
-    </w:pPr>
-    <w:rPr>
-      <w:rFonts w:ascii="Arial" w:hAnsi="Arial Unicode MS" w:cs="Arial Unicode MS"/>
-      <w:b/>
-      <w:bCs/>
-      <w:color w:val="000000"/>
-      <w:sz w:val="22"/>
-      <w:szCs w:val="22"/>
-      <w:u w:color="000000"/>
-    </w:rPr>
-  </w:style>
-  <w:style w:type="paragraph" w:customStyle="1" w:styleId="Body">
-    <w:name w:val="Body"/>
-    <w:pPr>
-      <w:spacing w:before="60" w:after="60"/>
-    </w:pPr>
-    <w:rPr>
-      <w:rFonts w:ascii="Arial" w:hAnsi="Arial Unicode MS" w:cs="Arial Unicode MS"/>
-      <w:color w:val="000000"/>
-      <w:sz w:val="22"/>
-      <w:szCs w:val="22"/>
-      <w:u w:color="000000"/>
-    </w:rPr>
-  </w:style>
-  <w:style w:type="paragraph" w:customStyle="1" w:styleId="TableText">
-    <w:name w:val="Table Text"/>
-    <w:next w:val="Body"/>
-    <w:pPr>
-      <w:spacing w:before="80" w:after="80"/>
-    </w:pPr>
-    <w:rPr>
-      <w:rFonts w:ascii="Arial" w:hAnsi="Arial Unicode MS" w:cs="Arial Unicode MS"/>
-      <w:color w:val="000000"/>
-      <w:sz w:val="22"/>
-      <w:szCs w:val="22"/>
-      <w:u w:color="000000"/>
-    </w:rPr>
-  </w:style>
-  <w:style w:type="paragraph" w:styleId="TOC2">
-    <w:name w:val="toc 2"/>
-    <w:uiPriority w:val="39"/>
-    <w:pPr>
-      <w:tabs>
-        <w:tab w:val="left" w:pos="864"/>
-        <w:tab w:val="right" w:leader="dot" w:pos="9000"/>
-      </w:tabs>
-      <w:spacing w:before="60" w:after="60"/>
-      <w:ind w:left="432"/>
-    </w:pPr>
-    <w:rPr>
-      <w:rFonts w:ascii="Arial" w:eastAsia="Arial" w:hAnsi="Arial" w:cs="Arial"/>
-      <w:b/>
-      <w:bCs/>
-      <w:color w:val="000000"/>
-      <w:sz w:val="18"/>
-      <w:szCs w:val="18"/>
-      <w:u w:color="000000"/>
-    </w:rPr>
-  </w:style>
-  <w:style w:type="paragraph" w:styleId="TOC3">
-    <w:name w:val="toc 3"/>
-    <w:uiPriority w:val="39"/>
-    <w:pPr>
-      <w:tabs>
-        <w:tab w:val="left" w:pos="425"/>
-        <w:tab w:val="right" w:leader="dot" w:pos="9000"/>
-      </w:tabs>
-      <w:spacing w:before="120" w:after="120"/>
-    </w:pPr>
-    <w:rPr>
-      <w:rFonts w:ascii="Arial" w:eastAsia="Arial" w:hAnsi="Arial" w:cs="Arial"/>
-      <w:b/>
-      <w:bCs/>
-      <w:color w:val="000000"/>
-      <w:sz w:val="22"/>
-      <w:szCs w:val="22"/>
-      <w:u w:color="000000"/>
-    </w:rPr>
-  </w:style>
-  <w:style w:type="paragraph" w:customStyle="1" w:styleId="Heading">
-    <w:name w:val="Heading"/>
-    <w:next w:val="Body"/>
-    <w:pPr>
-      <w:keepNext/>
-      <w:spacing w:before="240" w:after="240"/>
-      <w:ind w:left="432" w:hanging="432"/>
-      <w:outlineLvl w:val="2"/>
-    </w:pPr>
-    <w:rPr>
-      <w:rFonts w:ascii="Arial" w:eastAsia="Arial" w:hAnsi="Arial" w:cs="Arial"/>
-      <w:b/>
-      <w:bCs/>
-      <w:color w:val="000000"/>
-      <w:kern w:val="28"/>
-      <w:sz w:val="28"/>
-      <w:szCs w:val="28"/>
-      <w:u w:color="000000"/>
-    </w:rPr>
-  </w:style>
-  <w:style w:type="numbering" w:customStyle="1" w:styleId="ImportedStyle1">
-    <w:name w:val="Imported Style 1"/>
-    <w:pPr>
-      <w:numPr>
-        <w:numId w:val="5"/>
-      </w:numPr>
-    </w:pPr>
-  </w:style>
-  <w:style w:type="numbering" w:customStyle="1" w:styleId="List0">
-    <w:name w:val="List 0"/>
-    <w:basedOn w:val="ImportedStyle1"/>
-    <w:pPr>
-      <w:numPr>
-        <w:numId w:val="10"/>
-      </w:numPr>
-    </w:pPr>
-  </w:style>
-  <w:style w:type="character" w:customStyle="1" w:styleId="Link">
-    <w:name w:val="Link"/>
-    <w:rPr>
-      <w:color w:val="0000FF"/>
-      <w:u w:val="single" w:color="0000FF"/>
-    </w:rPr>
-  </w:style>
-  <w:style w:type="character" w:customStyle="1" w:styleId="Hyperlink0">
-    <w:name w:val="Hyperlink.0"/>
-    <w:basedOn w:val="Link"/>
-    <w:rPr>
-      <w:color w:val="0000FF"/>
-      <w:u w:val="single" w:color="0000FF"/>
-    </w:rPr>
-  </w:style>
-  <w:style w:type="paragraph" w:styleId="ListParagraph">
-    <w:name w:val="List Paragraph"/>
-    <w:pPr>
-      <w:spacing w:before="60" w:after="60"/>
-      <w:ind w:left="720"/>
-    </w:pPr>
-    <w:rPr>
-      <w:rFonts w:ascii="Arial" w:hAnsi="Arial Unicode MS" w:cs="Arial Unicode MS"/>
-      <w:color w:val="000000"/>
-      <w:sz w:val="22"/>
-      <w:szCs w:val="22"/>
-      <w:u w:color="000000"/>
-    </w:rPr>
-  </w:style>
-  <w:style w:type="numbering" w:customStyle="1" w:styleId="List1">
-    <w:name w:val="List 1"/>
-    <w:basedOn w:val="ImportedStyle3"/>
-    <w:pPr>
-      <w:numPr>
-        <w:numId w:val="14"/>
-      </w:numPr>
-    </w:pPr>
-  </w:style>
-  <w:style w:type="numbering" w:customStyle="1" w:styleId="ImportedStyle3">
-    <w:name w:val="Imported Style 3"/>
-  </w:style>
-  <w:style w:type="numbering" w:customStyle="1" w:styleId="List21">
-    <w:name w:val="List 21"/>
-    <w:basedOn w:val="ImportedStyle4"/>
-    <w:pPr>
-      <w:numPr>
-        <w:numId w:val="18"/>
-      </w:numPr>
-    </w:pPr>
-  </w:style>
-  <w:style w:type="numbering" w:customStyle="1" w:styleId="ImportedStyle4">
-    <w:name w:val="Imported Style 4"/>
-  </w:style>
-  <w:style w:type="paragraph" w:styleId="BalloonText">
-    <w:name w:val="Balloon Text"/>
-    <w:basedOn w:val="Normal"/>
-    <w:link w:val="BalloonTextChar"/>
-    <w:uiPriority w:val="99"/>
-    <w:semiHidden/>
-    <w:unhideWhenUsed/>
-    <w:rsid w:val="009A54F8"/>
-    <w:rPr>
-      <w:rFonts w:ascii="Tahoma" w:hAnsi="Tahoma" w:cs="Tahoma"/>
-      <w:sz w:val="16"/>
-      <w:szCs w:val="16"/>
-    </w:rPr>
-  </w:style>
-  <w:style w:type="character" w:customStyle="1" w:styleId="BalloonTextChar">
-    <w:name w:val="Balloon Text Char"/>
-    <w:basedOn w:val="DefaultParagraphFont"/>
-    <w:link w:val="BalloonText"/>
-    <w:uiPriority w:val="99"/>
-    <w:semiHidden/>
-    <w:rsid w:val="009A54F8"/>
-    <w:rPr>
-      <w:rFonts w:ascii="Tahoma" w:hAnsi="Tahoma" w:cs="Tahoma"/>
-      <w:sz w:val="16"/>
-      <w:szCs w:val="16"/>
-    </w:rPr>
-  </w:style>
-  <w:style w:type="paragraph" w:styleId="FootnoteText">
-    <w:name w:val="footnote text"/>
-    <w:basedOn w:val="Normal"/>
-    <w:link w:val="FootnoteTextChar"/>
-    <w:uiPriority w:val="99"/>
-    <w:unhideWhenUsed/>
-    <w:rsid w:val="00AE103F"/>
-  </w:style>
-  <w:style w:type="character" w:customStyle="1" w:styleId="FootnoteTextChar">
-    <w:name w:val="Footnote Text Char"/>
-    <w:basedOn w:val="DefaultParagraphFont"/>
-    <w:link w:val="FootnoteText"/>
-    <w:uiPriority w:val="99"/>
-    <w:rsid w:val="00AE103F"/>
-    <w:rPr>
-      <w:sz w:val="24"/>
-      <w:szCs w:val="24"/>
-    </w:rPr>
-  </w:style>
-  <w:style w:type="character" w:styleId="FootnoteReference">
-    <w:name w:val="footnote reference"/>
-    <w:basedOn w:val="DefaultParagraphFont"/>
-    <w:uiPriority w:val="99"/>
-    <w:unhideWhenUsed/>
-    <w:rsid w:val="00AE103F"/>
-    <w:rPr>
-      <w:vertAlign w:val="superscript"/>
-    </w:rPr>
-  </w:style>
-</w:styles>
-</file>
-
-<file path=word/stylesWithEffects.xml><?xml version="1.0" encoding="utf-8"?>
-<w:styles xmlns:wpc="http://schemas.microsoft.com/office/word/2010/wordprocessingCanvas" xmlns:mo="http://schemas.microsoft.com/office/mac/office/2008/main" xmlns:mc="http://schemas.openxmlformats.org/markup-compatibility/2006" xmlns:mv="urn:schemas-microsoft-com:mac:vml" xmlns:o="urn:schemas-microsoft-com:office:office" xmlns:r="http://schemas.openxmlformats.org/officeDocument/2006/relationships" xmlns:m="http://schemas.openxmlformats.org/officeDocument/2006/math" xmlns:v="urn:schemas-microsoft-com:vml" xmlns:wp14="http://schemas.microsoft.com/office/word/2010/wordprocessingDrawing" xmlns:wp="http://schemas.openxmlformats.org/drawingml/2006/wordprocessingDrawing" xmlns:w10="urn:schemas-microsoft-com:office:word" xmlns:w="http://schemas.openxmlformats.org/wordprocessingml/2006/main" xmlns:w14="http://schemas.microsoft.com/office/word/2010/wordml" xmlns:wpg="http://schemas.microsoft.com/office/word/2010/wordprocessingGroup" xmlns:wpi="http://schemas.microsoft.com/office/word/2010/wordprocessingInk" xmlns:wne="http://schemas.microsoft.com/office/word/2006/wordml" xmlns:wps="http://schemas.microsoft.com/office/word/2010/wordprocessingShape" mc:Ignorable="w14 wp14">
-  <w:docDefaults>
-    <w:rPrDefault>
-      <w:rPr>
-        <w:rFonts w:ascii="Times New Roman" w:eastAsia="Arial Unicode MS" w:hAnsi="Times New Roman" w:cs="Times New Roman"/>
-        <w:bdr w:val="nil"/>
-        <w:lang w:val="en-US" w:eastAsia="en-US" w:bidi="ar-SA"/>
-      </w:rPr>
-    </w:rPrDefault>
-    <w:pPrDefault>
-      <w:pPr>
-        <w:pBdr>
-          <w:top w:val="nil"/>
-          <w:left w:val="nil"/>
-          <w:bottom w:val="nil"/>
-          <w:right w:val="nil"/>
-          <w:between w:val="nil"/>
-          <w:bar w:val="nil"/>
-        </w:pBdr>
-      </w:pPr>
-    </w:pPrDefault>
-  </w:docDefaults>
-  <w:latentStyles w:defLockedState="0" w:defUIPriority="99" w:defSemiHidden="1" w:defUnhideWhenUsed="1" w:defQFormat="0" w:count="276">
-    <w:lsdException w:name="Normal" w:semiHidden="0" w:uiPriority="0" w:unhideWhenUsed="0" w:qFormat="1"/>
-    <w:lsdException w:name="heading 1" w:semiHidden="0" w:uiPriority="9" w:unhideWhenUsed="0" w:qFormat="1"/>
-    <w:lsdException w:name="heading 2" w:uiPriority="9" w:qFormat="1"/>
-    <w:lsdException w:name="heading 3" w:uiPriority="9" w:qFormat="1"/>
-    <w:lsdException w:name="heading 4" w:uiPriority="9" w:qFormat="1"/>
-    <w:lsdException w:name="heading 5" w:uiPriority="9" w:qFormat="1"/>
-    <w:lsdException w:name="heading 6" w:uiPriority="9" w:qFormat="1"/>
-    <w:lsdException w:name="heading 7" w:uiPriority="9" w:qFormat="1"/>
-    <w:lsdException w:name="heading 8" w:uiPriority="9" w:qFormat="1"/>
-    <w:lsdException w:name="heading 9" w:uiPriority="9" w:qFormat="1"/>
-    <w:lsdException w:name="toc 1" w:uiPriority="39"/>
-    <w:lsdException w:name="toc 2" w:uiPriority="39"/>
-    <w:lsdException w:name="toc 3" w:uiPriority="39"/>
-    <w:lsdException w:name="toc 4" w:uiPriority="39"/>
-    <w:lsdException w:name="toc 5" w:uiPriority="39"/>
-    <w:lsdException w:name="toc 6" w:uiPriority="39"/>
-    <w:lsdException w:name="toc 7" w:uiPriority="39"/>
-    <w:lsdException w:name="toc 8" w:uiPriority="39"/>
-    <w:lsdException w:name="toc 9" w:uiPriority="39"/>
-    <w:lsdException w:name="caption" w:uiPriority="35" w:qFormat="1"/>
-    <w:lsdException w:name="Title" w:semiHidden="0" w:uiPriority="10" w:unhideWhenUsed="0" w:qFormat="1"/>
-    <w:lsdException w:name="Default Paragraph Font" w:uiPriority="1"/>
-    <w:lsdException w:name="Subtitle" w:semiHidden="0" w:uiPriority="11" w:unhideWhenUsed="0" w:qFormat="1"/>
-    <w:lsdException w:name="Strong" w:semiHidden="0" w:uiPriority="22" w:unhideWhenUsed="0" w:qFormat="1"/>
-    <w:lsdException w:name="Emphasis" w:semiHidden="0" w:uiPriority="20" w:unhideWhenUsed="0" w:qFormat="1"/>
-    <w:lsdException w:name="Table Grid" w:semiHidden="0" w:uiPriority="39" w:unhideWhenUsed="0"/>
-    <w:lsdException w:name="Placeholder Text" w:unhideWhenUsed="0"/>
-    <w:lsdException w:name="No Spacing" w:semiHidden="0" w:uiPriority="1" w:unhideWhenUsed="0" w:qFormat="1"/>
-    <w:lsdException w:name="Light Shading" w:semiHidden="0" w:uiPriority="60" w:unhideWhenUsed="0"/>
-    <w:lsdException w:name="Light List" w:semiHidden="0" w:uiPriority="61" w:unhideWhenUsed="0"/>
-    <w:lsdException w:name="Light Grid" w:semiHidden="0" w:uiPriority="62" w:unhideWhenUsed="0"/>
-    <w:lsdException w:name="Medium Shading 1" w:semiHidden="0" w:uiPriority="63" w:unhideWhenUsed="0"/>
-    <w:lsdException w:name="Medium Shading 2" w:semiHidden="0" w:uiPriority="64" w:unhideWhenUsed="0"/>
-    <w:lsdException w:name="Medium List 1" w:semiHidden="0" w:uiPriority="65" w:unhideWhenUsed="0"/>
-    <w:lsdException w:name="Medium List 2" w:semiHidden="0" w:uiPriority="66" w:unhideWhenUsed="0"/>
-    <w:lsdException w:name="Medium Grid 1" w:semiHidden="0" w:uiPriority="67" w:unhideWhenUsed="0"/>
-    <w:lsdException w:name="Medium Grid 2" w:semiHidden="0" w:uiPriority="68" w:unhideWhenUsed="0"/>
-    <w:lsdException w:name="Medium Grid 3" w:semiHidden="0" w:uiPriority="69" w:unhideWhenUsed="0"/>
-    <w:lsdException w:name="Dark List" w:semiHidden="0" w:uiPriority="70" w:unhideWhenUsed="0"/>
-    <w:lsdException w:name="Colorful Shading" w:semiHidden="0" w:uiPriority="71" w:unhideWhenUsed="0"/>
-    <w:lsdException w:name="Colorful List" w:semiHidden="0" w:uiPriority="72" w:unhideWhenUsed="0"/>
-    <w:lsdException w:name="Colorful Grid" w:semiHidden="0" w:uiPriority="73" w:unhideWhenUsed="0"/>
-    <w:lsdException w:name="Light Shading Accent 1" w:semiHidden="0" w:uiPriority="60" w:unhideWhenUsed="0"/>
-    <w:lsdException w:name="Light List Accent 1" w:semiHidden="0" w:uiPriority="61" w:unhideWhenUsed="0"/>
-    <w:lsdException w:name="Light Grid Accent 1" w:semiHidden="0" w:uiPriority="62" w:unhideWhenUsed="0"/>
-    <w:lsdException w:name="Medium Shading 1 Accent 1" w:semiHidden="0" w:uiPriority="63" w:unhideWhenUsed="0"/>
-    <w:lsdException w:name="Medium Shading 2 Accent 1" w:semiHidden="0" w:uiPriority="64" w:unhideWhenUsed="0"/>
-    <w:lsdException w:name="Medium List 1 Accent 1" w:semiHidden="0" w:uiPriority="65" w:unhideWhenUsed="0"/>
-    <w:lsdException w:name="Revision" w:unhideWhenUsed="0"/>
-    <w:lsdException w:name="List Paragraph" w:semiHidden="0" w:uiPriority="34" w:unhideWhenUsed="0" w:qFormat="1"/>
-    <w:lsdException w:name="Quote" w:semiHidden="0" w:uiPriority="29" w:unhideWhenUsed="0" w:qFormat="1"/>
-    <w:lsdException w:name="Intense Quote" w:semiHidden="0" w:uiPriority="30" w:unhideWhenUsed="0" w:qFormat="1"/>
-    <w:lsdException w:name="Medium List 2 Accent 1" w:semiHidden="0" w:uiPriority="66" w:unhideWhenUsed="0"/>
-    <w:lsdException w:name="Medium Grid 1 Accent 1" w:semiHidden="0" w:uiPriority="67" w:unhideWhenUsed="0"/>
-    <w:lsdException w:name="Medium Grid 2 Accent 1" w:semiHidden="0" w:uiPriority="68" w:unhideWhenUsed="0"/>
-    <w:lsdException w:name="Medium Grid 3 Accent 1" w:semiHidden="0" w:uiPriority="69" w:unhideWhenUsed="0"/>
-    <w:lsdException w:name="Dark List Accent 1" w:semiHidden="0" w:uiPriority="70" w:unhideWhenUsed="0"/>
-    <w:lsdException w:name="Colorful Shading Accent 1" w:semiHidden="0" w:uiPriority="71" w:unhideWhenUsed="0"/>
-    <w:lsdException w:name="Colorful List Accent 1" w:semiHidden="0" w:uiPriority="72" w:unhideWhenUsed="0"/>
-    <w:lsdException w:name="Colorful Grid Accent 1" w:semiHidden="0" w:uiPriority="73" w:unhideWhenUsed="0"/>
-    <w:lsdException w:name="Light Shading Accent 2" w:semiHidden="0" w:uiPriority="60" w:unhideWhenUsed="0"/>
-    <w:lsdException w:name="Light List Accent 2" w:semiHidden="0" w:uiPriority="61" w:unhideWhenUsed="0"/>
-    <w:lsdException w:name="Light Grid Accent 2" w:semiHidden="0" w:uiPriority="62" w:unhideWhenUsed="0"/>
-    <w:lsdException w:name="Medium Shading 1 Accent 2" w:semiHidden="0" w:uiPriority="63" w:unhideWhenUsed="0"/>
-    <w:lsdException w:name="Medium Shading 2 Accent 2" w:semiHidden="0" w:uiPriority="64" w:unhideWhenUsed="0"/>
-    <w:lsdException w:name="Medium List 1 Accent 2" w:semiHidden="0" w:uiPriority="65" w:unhideWhenUsed="0"/>
-    <w:lsdException w:name="Medium List 2 Accent 2" w:semiHidden="0" w:uiPriority="66" w:unhideWhenUsed="0"/>
-    <w:lsdException w:name="Medium Grid 1 Accent 2" w:semiHidden="0" w:uiPriority="67" w:unhideWhenUsed="0"/>
-    <w:lsdException w:name="Medium Grid 2 Accent 2" w:semiHidden="0" w:uiPriority="68" w:unhideWhenUsed="0"/>
-    <w:lsdException w:name="Medium Grid 3 Accent 2" w:semiHidden="0" w:uiPriority="69" w:unhideWhenUsed="0"/>
-    <w:lsdException w:name="Dark List Accent 2" w:semiHidden="0" w:uiPriority="70" w:unhideWhenUsed="0"/>
-    <w:lsdException w:name="Colorful Shading Accent 2" w:semiHidden="0" w:uiPriority="71" w:unhideWhenUsed="0"/>
-    <w:lsdException w:name="Colorful List Accent 2" w:semiHidden="0" w:uiPriority="72" w:unhideWhenUsed="0"/>
-    <w:lsdException w:name="Colorful Grid Accent 2" w:semiHidden="0" w:uiPriority="73" w:unhideWhenUsed="0"/>
-    <w:lsdException w:name="Light Shading Accent 3" w:semiHidden="0" w:uiPriority="60" w:unhideWhenUsed="0"/>
-    <w:lsdException w:name="Light List Accent 3" w:semiHidden="0" w:uiPriority="61" w:unhideWhenUsed="0"/>
-    <w:lsdException w:name="Light Grid Accent 3" w:semiHidden="0" w:uiPriority="62" w:unhideWhenUsed="0"/>
-    <w:lsdException w:name="Medium Shading 1 Accent 3" w:semiHidden="0" w:uiPriority="63" w:unhideWhenUsed="0"/>
-    <w:lsdException w:name="Medium Shading 2 Accent 3" w:semiHidden="0" w:uiPriority="64" w:unhideWhenUsed="0"/>
-    <w:lsdException w:name="Medium List 1 Accent 3" w:semiHidden="0" w:uiPriority="65" w:unhideWhenUsed="0"/>
-    <w:lsdException w:name="Medium List 2 Accent 3" w:semiHidden="0" w:uiPriority="66" w:unhideWhenUsed="0"/>
-    <w:lsdException w:name="Medium Grid 1 Accent 3" w:semiHidden="0" w:uiPriority="67" w:unhideWhenUsed="0"/>
-    <w:lsdException w:name="Medium Grid 2 Accent 3" w:semiHidden="0" w:uiPriority="68" w:unhideWhenUsed="0"/>
-    <w:lsdException w:name="Medium Grid 3 Accent 3" w:semiHidden="0" w:uiPriority="69" w:unhideWhenUsed="0"/>
-    <w:lsdException w:name="Dark List Accent 3" w:semiHidden="0" w:uiPriority="70" w:unhideWhenUsed="0"/>
-    <w:lsdException w:name="Colorful Shading Accent 3" w:semiHidden="0" w:uiPriority="71" w:unhideWhenUsed="0"/>
-    <w:lsdException w:name="Colorful List Accent 3" w:semiHidden="0" w:uiPriority="72" w:unhideWhenUsed="0"/>
-    <w:lsdException w:name="Colorful Grid Accent 3" w:semiHidden="0" w:uiPriority="73" w:unhideWhenUsed="0"/>
-    <w:lsdException w:name="Light Shading Accent 4" w:semiHidden="0" w:uiPriority="60" w:unhideWhenUsed="0"/>
-    <w:lsdException w:name="Light List Accent 4" w:semiHidden="0" w:uiPriority="61" w:unhideWhenUsed="0"/>
-    <w:lsdException w:name="Light Grid Accent 4" w:semiHidden="0" w:uiPriority="62" w:unhideWhenUsed="0"/>
-    <w:lsdException w:name="Medium Shading 1 Accent 4" w:semiHidden="0" w:uiPriority="63" w:unhideWhenUsed="0"/>
-    <w:lsdException w:name="Medium Shading 2 Accent 4" w:semiHidden="0" w:uiPriority="64" w:unhideWhenUsed="0"/>
-    <w:lsdException w:name="Medium List 1 Accent 4" w:semiHidden="0" w:uiPriority="65" w:unhideWhenUsed="0"/>
-    <w:lsdException w:name="Medium List 2 Accent 4" w:semiHidden="0" w:uiPriority="66" w:unhideWhenUsed="0"/>
-    <w:lsdException w:name="Medium Grid 1 Accent 4" w:semiHidden="0" w:uiPriority="67" w:unhideWhenUsed="0"/>
-    <w:lsdException w:name="Medium Grid 2 Accent 4" w:semiHidden="0" w:uiPriority="68" w:unhideWhenUsed="0"/>
-    <w:lsdException w:name="Medium Grid 3 Accent 4" w:semiHidden="0" w:uiPriority="69" w:unhideWhenUsed="0"/>
-    <w:lsdException w:name="Dark List Accent 4" w:semiHidden="0" w:uiPriority="70" w:unhideWhenUsed="0"/>
-    <w:lsdException w:name="Colorful Shading Accent 4" w:semiHidden="0" w:uiPriority="71" w:unhideWhenUsed="0"/>
-    <w:lsdException w:name="Colorful List Accent 4" w:semiHidden="0" w:uiPriority="72" w:unhideWhenUsed="0"/>
-    <w:lsdException w:name="Colorful Grid Accent 4" w:semiHidden="0" w:uiPriority="73" w:unhideWhenUsed="0"/>
-    <w:lsdException w:name="Light Shading Accent 5" w:semiHidden="0" w:uiPriority="60" w:unhideWhenUsed="0"/>
-    <w:lsdException w:name="Light List Accent 5" w:semiHidden="0" w:uiPriority="61" w:unhideWhenUsed="0"/>
-    <w:lsdException w:name="Light Grid Accent 5" w:semiHidden="0" w:uiPriority="62" w:unhideWhenUsed="0"/>
-    <w:lsdException w:name="Medium Shading 1 Accent 5" w:semiHidden="0" w:uiPriority="63" w:unhideWhenUsed="0"/>
-    <w:lsdException w:name="Medium Shading 2 Accent 5" w:semiHidden="0" w:uiPriority="64" w:unhideWhenUsed="0"/>
-    <w:lsdException w:name="Medium List 1 Accent 5" w:semiHidden="0" w:uiPriority="65" w:unhideWhenUsed="0"/>
-    <w:lsdException w:name="Medium List 2 Accent 5" w:semiHidden="0" w:uiPriority="66" w:unhideWhenUsed="0"/>
-    <w:lsdException w:name="Medium Grid 1 Accent 5" w:semiHidden="0" w:uiPriority="67" w:unhideWhenUsed="0"/>
-    <w:lsdException w:name="Medium Grid 2 Accent 5" w:semiHidden="0" w:uiPriority="68" w:unhideWhenUsed="0"/>
-    <w:lsdException w:name="Medium Grid 3 Accent 5" w:semiHidden="0" w:uiPriority="69" w:unhideWhenUsed="0"/>
-    <w:lsdException w:name="Dark List Accent 5" w:semiHidden="0" w:uiPriority="70" w:unhideWhenUsed="0"/>
-    <w:lsdException w:name="Colorful Shading Accent 5" w:semiHidden="0" w:uiPriority="71" w:unhideWhenUsed="0"/>
-    <w:lsdException w:name="Colorful List Accent 5" w:semiHidden="0" w:uiPriority="72" w:unhideWhenUsed="0"/>
-    <w:lsdException w:name="Colorful Grid Accent 5" w:semiHidden="0" w:uiPriority="73" w:unhideWhenUsed="0"/>
-    <w:lsdException w:name="Light Shading Accent 6" w:semiHidden="0" w:uiPriority="60" w:unhideWhenUsed="0"/>
-    <w:lsdException w:name="Light List Accent 6" w:semiHidden="0" w:uiPriority="61" w:unhideWhenUsed="0"/>
-    <w:lsdException w:name="Light Grid Accent 6" w:semiHidden="0" w:uiPriority="62" w:unhideWhenUsed="0"/>
-    <w:lsdException w:name="Medium Shading 1 Accent 6" w:semiHidden="0" w:uiPriority="63" w:unhideWhenUsed="0"/>
-    <w:lsdException w:name="Medium Shading 2 Accent 6" w:semiHidden="0" w:uiPriority="64" w:unhideWhenUsed="0"/>
-    <w:lsdException w:name="Medium List 1 Accent 6" w:semiHidden="0" w:uiPriority="65" w:unhideWhenUsed="0"/>
-    <w:lsdException w:name="Medium List 2 Accent 6" w:semiHidden="0" w:uiPriority="66" w:unhideWhenUsed="0"/>
-    <w:lsdException w:name="Medium Grid 1 Accent 6" w:semiHidden="0" w:uiPriority="67" w:unhideWhenUsed="0"/>
-    <w:lsdException w:name="Medium Grid 2 Accent 6" w:semiHidden="0" w:uiPriority="68" w:unhideWhenUsed="0"/>
-    <w:lsdException w:name="Medium Grid 3 Accent 6" w:semiHidden="0" w:uiPriority="69" w:unhideWhenUsed="0"/>
-    <w:lsdException w:name="Dark List Accent 6" w:semiHidden="0" w:uiPriority="70" w:unhideWhenUsed="0"/>
-    <w:lsdException w:name="Colorful Shading Accent 6" w:semiHidden="0" w:uiPriority="71" w:unhideWhenUsed="0"/>
-    <w:lsdException w:name="Colorful List Accent 6" w:semiHidden="0" w:uiPriority="72" w:unhideWhenUsed="0"/>
-    <w:lsdException w:name="Colorful Grid Accent 6" w:semiHidden="0" w:uiPriority="73" w:unhideWhenUsed="0"/>
-    <w:lsdException w:name="Subtle Emphasis" w:semiHidden="0" w:uiPriority="19" w:unhideWhenUsed="0" w:qFormat="1"/>
-    <w:lsdException w:name="Intense Emphasis" w:semiHidden="0" w:uiPriority="21" w:unhideWhenUsed="0" w:qFormat="1"/>
-    <w:lsdException w:name="Subtle Reference" w:semiHidden="0" w:uiPriority="31" w:unhideWhenUsed="0" w:qFormat="1"/>
-    <w:lsdException w:name="Intense Reference" w:semiHidden="0" w:uiPriority="32" w:unhideWhenUsed="0" w:qFormat="1"/>
-    <w:lsdException w:name="Book Title" w:semiHidden="0" w:uiPriority="33" w:unhideWhenUsed="0" w:qFormat="1"/>
-    <w:lsdException w:name="Bibliography" w:uiPriority="37"/>
-    <w:lsdException w:name="TOC Heading" w:uiPriority="39" w:qFormat="1"/>
+  <w:latentStyles w:defLockedState="0" w:defUIPriority="99" w:defSemiHidden="0" w:defUnhideWhenUsed="0" w:defQFormat="0" w:count="371">
+    <w:lsdException w:name="Normal" w:uiPriority="0" w:qFormat="1"/>
+    <w:lsdException w:name="heading 1" w:uiPriority="9" w:qFormat="1"/>
+    <w:lsdException w:name="heading 2" w:semiHidden="1" w:uiPriority="9" w:unhideWhenUsed="1" w:qFormat="1"/>
+    <w:lsdException w:name="heading 3" w:semiHidden="1" w:uiPriority="9" w:unhideWhenUsed="1" w:qFormat="1"/>
+    <w:lsdException w:name="heading 4" w:semiHidden="1" w:uiPriority="9" w:unhideWhenUsed="1" w:qFormat="1"/>
+    <w:lsdException w:name="heading 5" w:semiHidden="1" w:uiPriority="9" w:unhideWhenUsed="1" w:qFormat="1"/>
+    <w:lsdException w:name="heading 6" w:semiHidden="1" w:uiPriority="9" w:unhideWhenUsed="1" w:qFormat="1"/>
+    <w:lsdException w:name="heading 7" w:semiHidden="1" w:uiPriority="9" w:unhideWhenUsed="1" w:qFormat="1"/>
+    <w:lsdException w:name="heading 8" w:semiHidden="1" w:uiPriority="9" w:unhideWhenUsed="1" w:qFormat="1"/>
+    <w:lsdException w:name="heading 9" w:semiHidden="1" w:uiPriority="9" w:unhideWhenUsed="1" w:qFormat="1"/>
+    <w:lsdException w:name="index 1" w:semiHidden="1" w:unhideWhenUsed="1"/>
+    <w:lsdException w:name="index 2" w:semiHidden="1" w:unhideWhenUsed="1"/>
+    <w:lsdException w:name="index 3" w:semiHidden="1" w:unhideWhenUsed="1"/>
+    <w:lsdException w:name="index 4" w:semiHidden="1" w:unhideWhenUsed="1"/>
+    <w:lsdException w:name="index 5" w:semiHidden="1" w:unhideWhenUsed="1"/>
+    <w:lsdException w:name="index 6" w:semiHidden="1" w:unhideWhenUsed="1"/>
+    <w:lsdException w:name="index 7" w:semiHidden="1" w:unhideWhenUsed="1"/>
+    <w:lsdException w:name="index 8" w:semiHidden="1" w:unhideWhenUsed="1"/>
+    <w:lsdException w:name="index 9" w:semiHidden="1" w:unhideWhenUsed="1"/>
+    <w:lsdException w:name="toc 1" w:semiHidden="1" w:uiPriority="39" w:unhideWhenUsed="1"/>
+    <w:lsdException w:name="toc 2" w:semiHidden="1" w:uiPriority="39" w:unhideWhenUsed="1"/>
+    <w:lsdException w:name="toc 3" w:semiHidden="1" w:uiPriority="39" w:unhideWhenUsed="1"/>
+    <w:lsdException w:name="toc 4" w:semiHidden="1" w:uiPriority="39" w:unhideWhenUsed="1"/>
+    <w:lsdException w:name="toc 5" w:semiHidden="1" w:uiPriority="39" w:unhideWhenUsed="1"/>
+    <w:lsdException w:name="toc 6" w:semiHidden="1" w:uiPriority="39" w:unhideWhenUsed="1"/>
+    <w:lsdException w:name="toc 7" w:semiHidden="1" w:uiPriority="39" w:unhideWhenUsed="1"/>
+    <w:lsdException w:name="toc 8" w:semiHidden="1" w:uiPriority="39" w:unhideWhenUsed="1"/>
+    <w:lsdException w:name="toc 9" w:semiHidden="1" w:uiPriority="39" w:unhideWhenUsed="1"/>
+    <w:lsdException w:name="Normal Indent" w:semiHidden="1" w:unhideWhenUsed="1"/>
+    <w:lsdException w:name="footnote text" w:semiHidden="1" w:unhideWhenUsed="1"/>
+    <w:lsdException w:name="annotation text" w:semiHidden="1" w:unhideWhenUsed="1"/>
+    <w:lsdException w:name="header" w:semiHidden="1" w:unhideWhenUsed="1"/>
+    <w:lsdException w:name="footer" w:semiHidden="1" w:unhideWhenUsed="1"/>
+    <w:lsdException w:name="index heading" w:semiHidden="1" w:unhideWhenUsed="1"/>
+    <w:lsdException w:name="caption" w:semiHidden="1" w:uiPriority="35" w:unhideWhenUsed="1" w:qFormat="1"/>
+    <w:lsdException w:name="table of figures" w:semiHidden="1" w:unhideWhenUsed="1"/>
+    <w:lsdException w:name="envelope address" w:semiHidden="1" w:unhideWhenUsed="1"/>
+    <w:lsdException w:name="envelope return" w:semiHidden="1" w:unhideWhenUsed="1"/>
+    <w:lsdException w:name="footnote reference" w:semiHidden="1" w:unhideWhenUsed="1"/>
+    <w:lsdException w:name="annotation reference" w:semiHidden="1" w:unhideWhenUsed="1"/>
+    <w:lsdException w:name="line number" w:semiHidden="1" w:unhideWhenUsed="1"/>
+    <w:lsdException w:name="page number" w:semiHidden="1" w:unhideWhenUsed="1"/>
+    <w:lsdException w:name="endnote reference" w:semiHidden="1" w:unhideWhenUsed="1"/>
+    <w:lsdException w:name="endnote text" w:semiHidden="1" w:unhideWhenUsed="1"/>
+    <w:lsdException w:name="table of authorities" w:semiHidden="1" w:unhideWhenUsed="1"/>
+    <w:lsdException w:name="macro" w:semiHidden="1" w:unhideWhenUsed="1"/>
+    <w:lsdException w:name="toa heading" w:semiHidden="1" w:unhideWhenUsed="1"/>
+    <w:lsdException w:name="List" w:semiHidden="1" w:unhideWhenUsed="1"/>
+    <w:lsdException w:name="List Bullet" w:semiHidden="1" w:unhideWhenUsed="1"/>
+    <w:lsdException w:name="List Number" w:semiHidden="1" w:unhideWhenUsed="1"/>
+    <w:lsdException w:name="List 2" w:semiHidden="1" w:unhideWhenUsed="1"/>
+    <w:lsdException w:name="List 3" w:semiHidden="1" w:unhideWhenUsed="1"/>
+    <w:lsdException w:name="List 4" w:semiHidden="1" w:unhideWhenUsed="1"/>
+    <w:lsdException w:name="List 5" w:semiHidden="1" w:unhideWhenUsed="1"/>
+    <w:lsdException w:name="List Bullet 2" w:semiHidden="1" w:unhideWhenUsed="1"/>
+    <w:lsdException w:name="List Bullet 3" w:semiHidden="1" w:unhideWhenUsed="1"/>
+    <w:lsdException w:name="List Bullet 4" w:semiHidden="1" w:unhideWhenUsed="1"/>
+    <w:lsdException w:name="List Bullet 5" w:semiHidden="1" w:unhideWhenUsed="1"/>
+    <w:lsdException w:name="List Number 2" w:semiHidden="1" w:unhideWhenUsed="1"/>
+    <w:lsdException w:name="List Number 3" w:semiHidden="1" w:unhideWhenUsed="1"/>
+    <w:lsdException w:name="List Number 4" w:semiHidden="1" w:unhideWhenUsed="1"/>
+    <w:lsdException w:name="List Number 5" w:semiHidden="1" w:unhideWhenUsed="1"/>
+    <w:lsdException w:name="Title" w:uiPriority="10" w:qFormat="1"/>
+    <w:lsdException w:name="Closing" w:semiHidden="1" w:unhideWhenUsed="1"/>
+    <w:lsdException w:name="Signature" w:semiHidden="1" w:unhideWhenUsed="1"/>
+    <w:lsdException w:name="Default Paragraph Font" w:semiHidden="1" w:uiPriority="1" w:unhideWhenUsed="1"/>
+    <w:lsdException w:name="Body Text" w:semiHidden="1" w:unhideWhenUsed="1"/>
+    <w:lsdException w:name="Body Text Indent" w:semiHidden="1" w:unhideWhenUsed="1"/>
+    <w:lsdException w:name="List Continue" w:semiHidden="1" w:unhideWhenUsed="1"/>
+    <w:lsdException w:name="List Continue 2" w:semiHidden="1" w:unhideWhenUsed="1"/>
+    <w:lsdException w:name="List Continue 3" w:semiHidden="1" w:unhideWhenUsed="1"/>
+    <w:lsdException w:name="List Continue 4" w:semiHidden="1" w:unhideWhenUsed="1"/>
+    <w:lsdException w:name="List Continue 5" w:semiHidden="1" w:unhideWhenUsed="1"/>
+    <w:lsdException w:name="Message Header" w:semiHidden="1" w:unhideWhenUsed="1"/>
+    <w:lsdException w:name="Subtitle" w:uiPriority="11" w:qFormat="1"/>
+    <w:lsdException w:name="Salutation" w:semiHidden="1" w:unhideWhenUsed="1"/>
+    <w:lsdException w:name="Date" w:semiHidden="1" w:unhideWhenUsed="1"/>
+    <w:lsdException w:name="Body Text First Indent" w:semiHidden="1" w:unhideWhenUsed="1"/>
+    <w:lsdException w:name="Body Text First Indent 2" w:semiHidden="1" w:unhideWhenUsed="1"/>
+    <w:lsdException w:name="Note Heading" w:semiHidden="1" w:unhideWhenUsed="1"/>
+    <w:lsdException w:name="Body Text 2" w:semiHidden="1" w:unhideWhenUsed="1"/>
+    <w:lsdException w:name="Body Text 3" w:semiHidden="1" w:unhideWhenUsed="1"/>
+    <w:lsdException w:name="Body Text Indent 2" w:semiHidden="1" w:unhideWhenUsed="1"/>
+    <w:lsdException w:name="Body Text Indent 3" w:semiHidden="1" w:unhideWhenUsed="1"/>
+    <w:lsdException w:name="Block Text" w:semiHidden="1" w:unhideWhenUsed="1"/>
+    <w:lsdException w:name="Hyperlink" w:semiHidden="1" w:unhideWhenUsed="1"/>
+    <w:lsdException w:name="FollowedHyperlink" w:semiHidden="1" w:unhideWhenUsed="1"/>
+    <w:lsdException w:name="Strong" w:uiPriority="22" w:qFormat="1"/>
+    <w:lsdException w:name="Emphasis" w:uiPriority="20" w:qFormat="1"/>
+    <w:lsdException w:name="Document Map" w:semiHidden="1" w:unhideWhenUsed="1"/>
+    <w:lsdException w:name="Plain Text" w:semiHidden="1" w:unhideWhenUsed="1"/>
+    <w:lsdException w:name="E-mail Signature" w:semiHidden="1" w:unhideWhenUsed="1"/>
+    <w:lsdException w:name="HTML Top of Form" w:semiHidden="1" w:unhideWhenUsed="1"/>
+    <w:lsdException w:name="HTML Bottom of Form" w:semiHidden="1" w:unhideWhenUsed="1"/>
+    <w:lsdException w:name="Normal (Web)" w:semiHidden="1" w:unhideWhenUsed="1"/>
+    <w:lsdException w:name="HTML Acronym" w:semiHidden="1" w:unhideWhenUsed="1"/>
+    <w:lsdException w:name="HTML Address" w:semiHidden="1" w:unhideWhenUsed="1"/>
+    <w:lsdException w:name="HTML Cite" w:semiHidden="1" w:unhideWhenUsed="1"/>
+    <w:lsdException w:name="HTML Code" w:semiHidden="1" w:unhideWhenUsed="1"/>
+    <w:lsdException w:name="HTML Definition" w:semiHidden="1" w:unhideWhenUsed="1"/>
+    <w:lsdException w:name="HTML Keyboard" w:semiHidden="1" w:unhideWhenUsed="1"/>
+    <w:lsdException w:name="HTML Preformatted" w:semiHidden="1" w:unhideWhenUsed="1"/>
+    <w:lsdException w:name="HTML Sample" w:semiHidden="1" w:unhideWhenUsed="1"/>
+    <w:lsdException w:name="HTML Typewriter" w:semiHidden="1" w:unhideWhenUsed="1"/>
+    <w:lsdException w:name="HTML Variable" w:semiHidden="1" w:unhideWhenUsed="1"/>
+    <w:lsdException w:name="Normal Table" w:semiHidden="1" w:unhideWhenUsed="1"/>
+    <w:lsdException w:name="annotation subject" w:semiHidden="1" w:unhideWhenUsed="1"/>
+    <w:lsdException w:name="No List" w:semiHidden="1" w:unhideWhenUsed="1"/>
+    <w:lsdException w:name="Outline List 1" w:semiHidden="1" w:unhideWhenUsed="1"/>
+    <w:lsdException w:name="Outline List 2" w:semiHidden="1" w:unhideWhenUsed="1"/>
+    <w:lsdException w:name="Outline List 3" w:semiHidden="1" w:unhideWhenUsed="1"/>
+    <w:lsdException w:name="Table Simple 1" w:semiHidden="1" w:unhideWhenUsed="1"/>
+    <w:lsdException w:name="Table Simple 2" w:semiHidden="1" w:unhideWhenUsed="1"/>
+    <w:lsdException w:name="Table Simple 3" w:semiHidden="1" w:unhideWhenUsed="1"/>
+    <w:lsdException w:name="Table Classic 1" w:semiHidden="1" w:unhideWhenUsed="1"/>
+    <w:lsdException w:name="Table Classic 2" w:semiHidden="1" w:unhideWhenUsed="1"/>
+    <w:lsdException w:name="Table Classic 3" w:semiHidden="1" w:unhideWhenUsed="1"/>
+    <w:lsdException w:name="Table Classic 4" w:semiHidden="1" w:unhideWhenUsed="1"/>
+    <w:lsdException w:name="Table Colorful 1" w:semiHidden="1" w:unhideWhenUsed="1"/>
+    <w:lsdException w:name="Table Colorful 2" w:semiHidden="1" w:unhideWhenUsed="1"/>
+    <w:lsdException w:name="Table Colorful 3" w:semiHidden="1" w:unhideWhenUsed="1"/>
+    <w:lsdException w:name="Table Columns 1" w:semiHidden="1" w:unhideWhenUsed="1"/>
+    <w:lsdException w:name="Table Columns 2" w:semiHidden="1" w:unhideWhenUsed="1"/>
+    <w:lsdException w:name="Table Columns 3" w:semiHidden="1" w:unhideWhenUsed="1"/>
+    <w:lsdException w:name="Table Columns 4" w:semiHidden="1" w:unhideWhenUsed="1"/>
+    <w:lsdException w:name="Table Columns 5" w:semiHidden="1" w:unhideWhenUsed="1"/>
+    <w:lsdException w:name="Table Grid 1" w:semiHidden="1" w:unhideWhenUsed="1"/>
+    <w:lsdException w:name="Table Grid 2" w:semiHidden="1" w:unhideWhenUsed="1"/>
+    <w:lsdException w:name="Table Grid 3" w:semiHidden="1" w:unhideWhenUsed="1"/>
+    <w:lsdException w:name="Table Grid 4" w:semiHidden="1" w:unhideWhenUsed="1"/>
+    <w:lsdException w:name="Table Grid 5" w:semiHidden="1" w:unhideWhenUsed="1"/>
+    <w:lsdException w:name="Table Grid 6" w:semiHidden="1" w:unhideWhenUsed="1"/>
+    <w:lsdException w:name="Table Grid 7" w:semiHidden="1" w:unhideWhenUsed="1"/>
+    <w:lsdException w:name="Table Grid 8" w:semiHidden="1" w:unhideWhenUsed="1"/>
+    <w:lsdException w:name="Table List 1" w:semiHidden="1" w:unhideWhenUsed="1"/>
+    <w:lsdException w:name="Table List 2" w:semiHidden="1" w:unhideWhenUsed="1"/>
+    <w:lsdException w:name="Table List 3" w:semiHidden="1" w:unhideWhenUsed="1"/>
+    <w:lsdException w:name="Table List 4" w:semiHidden="1" w:unhideWhenUsed="1"/>
+    <w:lsdException w:name="Table List 5" w:semiHidden="1" w:unhideWhenUsed="1"/>
+    <w:lsdException w:name="Table List 6" w:semiHidden="1" w:unhideWhenUsed="1"/>
+    <w:lsdException w:name="Table List 7" w:semiHidden="1" w:unhideWhenUsed="1"/>
+    <w:lsdException w:name="Table List 8" w:semiHidden="1" w:unhideWhenUsed="1"/>
+    <w:lsdException w:name="Table 3D effects 1" w:semiHidden="1" w:unhideWhenUsed="1"/>
+    <w:lsdException w:name="Table 3D effects 2" w:semiHidden="1" w:unhideWhenUsed="1"/>
+    <w:lsdException w:name="Table 3D effects 3" w:semiHidden="1" w:unhideWhenUsed="1"/>
+    <w:lsdException w:name="Table Contemporary" w:semiHidden="1" w:unhideWhenUsed="1"/>
+    <w:lsdException w:name="Table Elegant" w:semiHidden="1" w:unhideWhenUsed="1"/>
+    <w:lsdException w:name="Table Professional" w:semiHidden="1" w:unhideWhenUsed="1"/>
+    <w:lsdException w:name="Table Subtle 1" w:semiHidden="1" w:unhideWhenUsed="1"/>
+    <w:lsdException w:name="Table Subtle 2" w:semiHidden="1" w:unhideWhenUsed="1"/>
+    <w:lsdException w:name="Table Web 1" w:semiHidden="1" w:unhideWhenUsed="1"/>
+    <w:lsdException w:name="Table Web 2" w:semiHidden="1" w:unhideWhenUsed="1"/>
+    <w:lsdException w:name="Table Web 3" w:semiHidden="1" w:unhideWhenUsed="1"/>
+    <w:lsdException w:name="Balloon Text" w:semiHidden="1" w:unhideWhenUsed="1"/>
+    <w:lsdException w:name="Table Grid" w:uiPriority="39"/>
+    <w:lsdException w:name="Table Theme" w:semiHidden="1" w:unhideWhenUsed="1"/>
+    <w:lsdException w:name="Placeholder Text" w:semiHidden="1"/>
+    <w:lsdException w:name="No Spacing" w:uiPriority="1" w:qFormat="1"/>
+    <w:lsdException w:name="Light Shading" w:uiPriority="60"/>
+    <w:lsdException w:name="Light List" w:uiPriority="61"/>
+    <w:lsdException w:name="Light Grid" w:uiPriority="62"/>
+    <w:lsdException w:name="Medium Shading 1" w:uiPriority="63"/>
+    <w:lsdException w:name="Medium Shading 2" w:uiPriority="64"/>
+    <w:lsdException w:name="Medium List 1" w:uiPriority="65"/>
+    <w:lsdException w:name="Medium List 2" w:uiPriority="66"/>
+    <w:lsdException w:name="Medium Grid 1" w:uiPriority="67"/>
+    <w:lsdException w:name="Medium Grid 2" w:uiPriority="68"/>
+    <w:lsdException w:name="Medium Grid 3" w:uiPriority="69"/>
+    <w:lsdException w:name="Dark List" w:uiPriority="70"/>
+    <w:lsdException w:name="Colorful Shading" w:uiPriority="71"/>
+    <w:lsdException w:name="Colorful List" w:uiPriority="72"/>
+    <w:lsdException w:name="Colorful Grid" w:uiPriority="73"/>
+    <w:lsdException w:name="Light Shading Accent 1" w:uiPriority="60"/>
+    <w:lsdException w:name="Light List Accent 1" w:uiPriority="61"/>
+    <w:lsdException w:name="Light Grid Accent 1" w:uiPriority="62"/>
+    <w:lsdException w:name="Medium Shading 1 Accent 1" w:uiPriority="63"/>
+    <w:lsdException w:name="Medium Shading 2 Accent 1" w:uiPriority="64"/>
+    <w:lsdException w:name="Medium List 1 Accent 1" w:uiPriority="65"/>
+    <w:lsdException w:name="Revision" w:semiHidden="1"/>
+    <w:lsdException w:name="List Paragraph" w:uiPriority="34" w:qFormat="1"/>
+    <w:lsdException w:name="Quote" w:uiPriority="29" w:qFormat="1"/>
+    <w:lsdException w:name="Intense Quote" w:uiPriority="30" w:qFormat="1"/>
+    <w:lsdException w:name="Medium List 2 Accent 1" w:uiPriority="66"/>
+    <w:lsdException w:name="Medium Grid 1 Accent 1" w:uiPriority="67"/>
+    <w:lsdException w:name="Medium Grid 2 Accent 1" w:uiPriority="68"/>
+    <w:lsdException w:name="Medium Grid 3 Accent 1" w:uiPriority="69"/>
+    <w:lsdException w:name="Dark List Accent 1" w:uiPriority="70"/>
+    <w:lsdException w:name="Colorful Shading Accent 1" w:uiPriority="71"/>
+    <w:lsdException w:name="Colorful List Accent 1" w:uiPriority="72"/>
+    <w:lsdException w:name="Colorful Grid Accent 1" w:uiPriority="73"/>
+    <w:lsdException w:name="Light Shading Accent 2" w:uiPriority="60"/>
+    <w:lsdException w:name="Light List Accent 2" w:uiPriority="61"/>
+    <w:lsdException w:name="Light Grid Accent 2" w:uiPriority="62"/>
+    <w:lsdException w:name="Medium Shading 1 Accent 2" w:uiPriority="63"/>
+    <w:lsdException w:name="Medium Shading 2 Accent 2" w:uiPriority="64"/>
+    <w:lsdException w:name="Medium List 1 Accent 2" w:uiPriority="65"/>
+    <w:lsdException w:name="Medium List 2 Accent 2" w:uiPriority="66"/>
+    <w:lsdException w:name="Medium Grid 1 Accent 2" w:uiPriority="67"/>
+    <w:lsdException w:name="Medium Grid 2 Accent 2" w:uiPriority="68"/>
+    <w:lsdException w:name="Medium Grid 3 Accent 2" w:uiPriority="69"/>
+    <w:lsdException w:name="Dark List Accent 2" w:uiPriority="70"/>
+    <w:lsdException w:name="Colorful Shading Accent 2" w:uiPriority="71"/>
+    <w:lsdException w:name="Colorful List Accent 2" w:uiPriority="72"/>
+    <w:lsdException w:name="Colorful Grid Accent 2" w:uiPriority="73"/>
+    <w:lsdException w:name="Light Shading Accent 3" w:uiPriority="60"/>
+    <w:lsdException w:name="Light List Accent 3" w:uiPriority="61"/>
+    <w:lsdException w:name="Light Grid Accent 3" w:uiPriority="62"/>
+    <w:lsdException w:name="Medium Shading 1 Accent 3" w:uiPriority="63"/>
+    <w:lsdException w:name="Medium Shading 2 Accent 3" w:uiPriority="64"/>
+    <w:lsdException w:name="Medium List 1 Accent 3" w:uiPriority="65"/>
+    <w:lsdException w:name="Medium List 2 Accent 3" w:uiPriority="66"/>
+    <w:lsdException w:name="Medium Grid 1 Accent 3" w:uiPriority="67"/>
+    <w:lsdException w:name="Medium Grid 2 Accent 3" w:uiPriority="68"/>
+    <w:lsdException w:name="Medium Grid 3 Accent 3" w:uiPriority="69"/>
+    <w:lsdException w:name="Dark List Accent 3" w:uiPriority="70"/>
+    <w:lsdException w:name="Colorful Shading Accent 3" w:uiPriority="71"/>
+    <w:lsdException w:name="Colorful List Accent 3" w:uiPriority="72"/>
+    <w:lsdException w:name="Colorful Grid Accent 3" w:uiPriority="73"/>
+    <w:lsdException w:name="Light Shading Accent 4" w:uiPriority="60"/>
+    <w:lsdException w:name="Light List Accent 4" w:uiPriority="61"/>
+    <w:lsdException w:name="Light Grid Accent 4" w:uiPriority="62"/>
+    <w:lsdException w:name="Medium Shading 1 Accent 4" w:uiPriority="63"/>
+    <w:lsdException w:name="Medium Shading 2 Accent 4" w:uiPriority="64"/>
+    <w:lsdException w:name="Medium List 1 Accent 4" w:uiPriority="65"/>
+    <w:lsdException w:name="Medium List 2 Accent 4" w:uiPriority="66"/>
+    <w:lsdException w:name="Medium Grid 1 Accent 4" w:uiPriority="67"/>
+    <w:lsdException w:name="Medium Grid 2 Accent 4" w:uiPriority="68"/>
+    <w:lsdException w:name="Medium Grid 3 Accent 4" w:uiPriority="69"/>
+    <w:lsdException w:name="Dark List Accent 4" w:uiPriority="70"/>
+    <w:lsdException w:name="Colorful Shading Accent 4" w:uiPriority="71"/>
+    <w:lsdException w:name="Colorful List Accent 4" w:uiPriority="72"/>
+    <w:lsdException w:name="Colorful Grid Accent 4" w:uiPriority="73"/>
+    <w:lsdException w:name="Light Shading Accent 5" w:uiPriority="60"/>
+    <w:lsdException w:name="Light List Accent 5" w:uiPriority="61"/>
+    <w:lsdException w:name="Light Grid Accent 5" w:uiPriority="62"/>
+    <w:lsdException w:name="Medium Shading 1 Accent 5" w:uiPriority="63"/>
+    <w:lsdException w:name="Medium Shading 2 Accent 5" w:uiPriority="64"/>
+    <w:lsdException w:name="Medium List 1 Accent 5" w:uiPriority="65"/>
+    <w:lsdException w:name="Medium List 2 Accent 5" w:uiPriority="66"/>
+    <w:lsdException w:name="Medium Grid 1 Accent 5" w:uiPriority="67"/>
+    <w:lsdException w:name="Medium Grid 2 Accent 5" w:uiPriority="68"/>
+    <w:lsdException w:name="Medium Grid 3 Accent 5" w:uiPriority="69"/>
+    <w:lsdException w:name="Dark List Accent 5" w:uiPriority="70"/>
+    <w:lsdException w:name="Colorful Shading Accent 5" w:uiPriority="71"/>
+    <w:lsdException w:name="Colorful List Accent 5" w:uiPriority="72"/>
+    <w:lsdException w:name="Colorful Grid Accent 5" w:uiPriority="73"/>
+    <w:lsdException w:name="Light Shading Accent 6" w:uiPriority="60"/>
+    <w:lsdException w:name="Light List Accent 6" w:uiPriority="61"/>
+    <w:lsdException w:name="Light Grid Accent 6" w:uiPriority="62"/>
+    <w:lsdException w:name="Medium Shading 1 Accent 6" w:uiPriority="63"/>
+    <w:lsdException w:name="Medium Shading 2 Accent 6" w:uiPriority="64"/>
+    <w:lsdException w:name="Medium List 1 Accent 6" w:uiPriority="65"/>
+    <w:lsdException w:name="Medium List 2 Accent 6" w:uiPriority="66"/>
+    <w:lsdException w:name="Medium Grid 1 Accent 6" w:uiPriority="67"/>
+    <w:lsdException w:name="Medium Grid 2 Accent 6" w:uiPriority="68"/>
+    <w:lsdException w:name="Medium Grid 3 Accent 6" w:uiPriority="69"/>
+    <w:lsdException w:name="Dark List Accent 6" w:uiPriority="70"/>
+    <w:lsdException w:name="Colorful Shading Accent 6" w:uiPriority="71"/>
+    <w:lsdException w:name="Colorful List Accent 6" w:uiPriority="72"/>
+    <w:lsdException w:name="Colorful Grid Accent 6" w:uiPriority="73"/>
+    <w:lsdException w:name="Subtle Emphasis" w:uiPriority="19" w:qFormat="1"/>
+    <w:lsdException w:name="Intense Emphasis" w:uiPriority="21" w:qFormat="1"/>
+    <w:lsdException w:name="Subtle Reference" w:uiPriority="31" w:qFormat="1"/>
+    <w:lsdException w:name="Intense Reference" w:uiPriority="32" w:qFormat="1"/>
+    <w:lsdException w:name="Book Title" w:uiPriority="33" w:qFormat="1"/>
+    <w:lsdException w:name="Bibliography" w:semiHidden="1" w:uiPriority="37" w:unhideWhenUsed="1"/>
+    <w:lsdException w:name="TOC Heading" w:semiHidden="1" w:uiPriority="39" w:unhideWhenUsed="1" w:qFormat="1"/>
+    <w:lsdException w:name="Grid Table 4" w:uiPriority="49"/>
+    <w:lsdException w:name="Grid Table 5 Dark" w:uiPriority="50"/>
+    <w:lsdException w:name="Grid Table 6 Colorful" w:uiPriority="51"/>
+    <w:lsdException w:name="Grid Table 7 Colorful" w:uiPriority="52"/>
+    <w:lsdException w:name="Grid Table 1 Light Accent 1" w:uiPriority="46"/>
+    <w:lsdException w:name="Grid Table 2 Accent 1" w:uiPriority="47"/>
+    <w:lsdException w:name="Grid Table 3 Accent 1" w:uiPriority="48"/>
+    <w:lsdException w:name="Grid Table 4 Accent 1" w:uiPriority="49"/>
+    <w:lsdException w:name="Grid Table 5 Dark Accent 1" w:uiPriority="50"/>
+    <w:lsdException w:name="Grid Table 6 Colorful Accent 1" w:uiPriority="51"/>
+    <w:lsdException w:name="Grid Table 7 Colorful Accent 1" w:uiPriority="52"/>
+    <w:lsdException w:name="Grid Table 1 Light Accent 2" w:uiPriority="46"/>
+    <w:lsdException w:name="Grid Table 2 Accent 2" w:uiPriority="47"/>
+    <w:lsdException w:name="Grid Table 3 Accent 2" w:uiPriority="48"/>
+    <w:lsdException w:name="Grid Table 4 Accent 2" w:uiPriority="49"/>
+    <w:lsdException w:name="Grid Table 5 Dark Accent 2" w:uiPriority="50"/>
+    <w:lsdException w:name="Grid Table 6 Colorful Accent 2" w:uiPriority="51"/>
+    <w:lsdException w:name="Grid Table 7 Colorful Accent 2" w:uiPriority="52"/>
+    <w:lsdException w:name="Grid Table 1 Light Accent 3" w:uiPriority="46"/>
+    <w:lsdException w:name="Grid Table 2 Accent 3" w:uiPriority="47"/>
+    <w:lsdException w:name="Grid Table 3 Accent 3" w:uiPriority="48"/>
+    <w:lsdException w:name="Grid Table 4 Accent 3" w:uiPriority="49"/>
+    <w:lsdException w:name="Grid Table 5 Dark Accent 3" w:uiPriority="50"/>
+    <w:lsdException w:name="Grid Table 6 Colorful Accent 3" w:uiPriority="51"/>
+    <w:lsdException w:name="Grid Table 7 Colorful Accent 3" w:uiPriority="52"/>
+    <w:lsdException w:name="Grid Table 1 Light Accent 4" w:uiPriority="46"/>
+    <w:lsdException w:name="Grid Table 2 Accent 4" w:uiPriority="47"/>
+    <w:lsdException w:name="Grid Table 3 Accent 4" w:uiPriority="48"/>
+    <w:lsdException w:name="Grid Table 4 Accent 4" w:uiPriority="49"/>
+    <w:lsdException w:name="Grid Table 5 Dark Accent 4" w:uiPriority="50"/>
+    <w:lsdException w:name="Grid Table 6 Colorful Accent 4" w:uiPriority="51"/>
+    <w:lsdException w:name="Grid Table 7 Colorful Accent 4" w:uiPriority="52"/>
+    <w:lsdException w:name="Grid Table 1 Light Accent 5" w:uiPriority="46"/>
+    <w:lsdException w:name="Grid Table 2 Accent 5" w:uiPriority="47"/>
+    <w:lsdException w:name="Grid Table 3 Accent 5" w:uiPriority="48"/>
+    <w:lsdException w:name="Grid Table 4 Accent 5" w:uiPriority="49"/>
+    <w:lsdException w:name="Grid Table 5 Dark Accent 5" w:uiPriority="50"/>
+    <w:lsdException w:name="Grid Table 6 Colorful Accent 5" w:uiPriority="51"/>
+    <w:lsdException w:name="Grid Table 7 Colorful Accent 5" w:uiPriority="52"/>
+    <w:lsdException w:name="Grid Table 1 Light Accent 6" w:uiPriority="46"/>
+    <w:lsdException w:name="Grid Table 2 Accent 6" w:uiPriority="47"/>
+    <w:lsdException w:name="Grid Table 3 Accent 6" w:uiPriority="48"/>
+    <w:lsdException w:name="Grid Table 4 Accent 6" w:uiPriority="49"/>
+    <w:lsdException w:name="Grid Table 5 Dark Accent 6" w:uiPriority="50"/>
+    <w:lsdException w:name="Grid Table 6 Colorful Accent 6" w:uiPriority="51"/>
+    <w:lsdException w:name="Grid Table 7 Colorful Accent 6" w:uiPriority="52"/>
+    <w:lsdException w:name="List Table 1 Light" w:uiPriority="46"/>
+    <w:lsdException w:name="List Table 2" w:uiPriority="47"/>
+    <w:lsdException w:name="List Table 3" w:uiPriority="48"/>
+    <w:lsdException w:name="List Table 4" w:uiPriority="49"/>
+    <w:lsdException w:name="List Table 5 Dark" w:uiPriority="50"/>
+    <w:lsdException w:name="List Table 6 Colorful" w:uiPriority="51"/>
+    <w:lsdException w:name="List Table 7 Colorful" w:uiPriority="52"/>
+    <w:lsdException w:name="List Table 1 Light Accent 1" w:uiPriority="46"/>
+    <w:lsdException w:name="List Table 2 Accent 1" w:uiPriority="47"/>
+    <w:lsdException w:name="List Table 3 Accent 1" w:uiPriority="48"/>
+    <w:lsdException w:name="List Table 4 Accent 1" w:uiPriority="49"/>
+    <w:lsdException w:name="List Table 5 Dark Accent 1" w:uiPriority="50"/>
+    <w:lsdException w:name="List Table 6 Colorful Accent 1" w:uiPriority="51"/>
+    <w:lsdException w:name="List Table 7 Colorful Accent 1" w:uiPriority="52"/>
+    <w:lsdException w:name="List Table 1 Light Accent 2" w:uiPriority="46"/>
+    <w:lsdException w:name="List Table 2 Accent 2" w:uiPriority="47"/>
+    <w:lsdException w:name="List Table 3 Accent 2" w:uiPriority="48"/>
+    <w:lsdException w:name="List Table 4 Accent 2" w:uiPriority="49"/>
+    <w:lsdException w:name="List Table 5 Dark Accent 2" w:uiPriority="50"/>
+    <w:lsdException w:name="List Table 6 Colorful Accent 2" w:uiPriority="51"/>
+    <w:lsdException w:name="List Table 7 Colorful Accent 2" w:uiPriority="52"/>
+    <w:lsdException w:name="List Table 1 Light Accent 3" w:uiPriority="46"/>
+    <w:lsdException w:name="List Table 2 Accent 3" w:uiPriority="47"/>
+    <w:lsdException w:name="List Table 3 Accent 3" w:uiPriority="48"/>
+    <w:lsdException w:name="List Table 4 Accent 3" w:uiPriority="49"/>
+    <w:lsdException w:name="List Table 5 Dark Accent 3" w:uiPriority="50"/>
+    <w:lsdException w:name="List Table 6 Colorful Accent 3" w:uiPriority="51"/>
+    <w:lsdException w:name="List Table 7 Colorful Accent 3" w:uiPriority="52"/>
+    <w:lsdException w:name="List Table 1 Light Accent 4" w:uiPriority="46"/>
+    <w:lsdException w:name="List Table 2 Accent 4" w:uiPriority="47"/>
+    <w:lsdException w:name="List Table 3 Accent 4" w:uiPriority="48"/>
+    <w:lsdException w:name="List Table 4 Accent 4" w:uiPriority="49"/>
+    <w:lsdException w:name="List Table 5 Dark Accent 4" w:uiPriority="50"/>
+    <w:lsdException w:name="List Table 6 Colorful Accent 4" w:uiPriority="51"/>
+    <w:lsdException w:name="List Table 7 Colorful Accent 4" w:uiPriority="52"/>
+    <w:lsdException w:name="List Table 1 Light Accent 5" w:uiPriority="46"/>
+    <w:lsdException w:name="List Table 2 Accent 5" w:uiPriority="47"/>
+    <w:lsdException w:name="List Table 3 Accent 5" w:uiPriority="48"/>
+    <w:lsdException w:name="List Table 4 Accent 5" w:uiPriority="49"/>
+    <w:lsdException w:name="List Table 5 Dark Accent 5" w:uiPriority="50"/>
+    <w:lsdException w:name="List Table 6 Colorful Accent 5" w:uiPriority="51"/>
+    <w:lsdException w:name="List Table 7 Colorful Accent 5" w:uiPriority="52"/>
+    <w:lsdException w:name="List Table 1 Light Accent 6" w:uiPriority="46"/>
+    <w:lsdException w:name="List Table 2 Accent 6" w:uiPriority="47"/>
+    <w:lsdException w:name="List Table 3 Accent 6" w:uiPriority="48"/>
+    <w:lsdException w:name="List Table 4 Accent 6" w:uiPriority="49"/>
+    <w:lsdException w:name="List Table 5 Dark Accent 6" w:uiPriority="50"/>
+    <w:lsdException w:name="List Table 6 Colorful Accent 6" w:uiPriority="51"/>
+    <w:lsdException w:name="List Table 7 Colorful Accent 6" w:uiPriority="52"/>
   </w:latentStyles>
   <w:style w:type="paragraph" w:default="1" w:styleId="Normal">
     <w:name w:val="Normal"/>
@@ -8196,7 +7687,7 @@
 </file>
 
 <file path=customXml/itemProps1.xml><?xml version="1.0" encoding="utf-8"?>
-<ds:datastoreItem xmlns:ds="http://schemas.openxmlformats.org/officeDocument/2006/customXml" ds:itemID="{106B7E69-4020-7740-A971-407B93088AC2}">
+<ds:datastoreItem xmlns:ds="http://schemas.openxmlformats.org/officeDocument/2006/customXml" ds:itemID="{D1F0DE0B-EC20-4970-B21C-480542BFBCE3}">
   <ds:schemaRefs>
     <ds:schemaRef ds:uri="http://schemas.openxmlformats.org/officeDocument/2006/bibliography"/>
   </ds:schemaRefs>

</xml_diff>

<commit_message>
typo in command fixed
</commit_message>
<xml_diff>
--- a/Seq2C Getting Started Guide.docx
+++ b/Seq2C Getting Started Guide.docx
@@ -2477,12 +2477,7 @@
         <w:ind w:hanging="360"/>
       </w:pPr>
       <w:r>
-        <w:t>R</w:t>
-      </w:r>
-      <w:bookmarkStart w:id="6" w:name="_GoBack"/>
-      <w:bookmarkEnd w:id="6"/>
-      <w:r>
-        <w:t xml:space="preserve">un the command </w:t>
+        <w:t xml:space="preserve">Run the command </w:t>
       </w:r>
       <w:r>
         <w:rPr>
@@ -2641,12 +2636,14 @@
         </w:rPr>
         <w:t xml:space="preserve"> </w:t>
       </w:r>
+      <w:bookmarkStart w:id="6" w:name="_GoBack"/>
+      <w:bookmarkEnd w:id="6"/>
       <w:r>
         <w:rPr>
           <w:rFonts w:ascii="Consolas" w:eastAsia="Consolas" w:hAnsi="Consolas" w:cs="Consolas"/>
           <w:shd w:val="clear" w:color="auto" w:fill="C0C0C0"/>
         </w:rPr>
-        <w:t>sh sample2bam.txt Illumina_TruSeq_Exome.bed</w:t>
+        <w:t>sample2bam.txt Illumina_TruSeq_Exome.bed</w:t>
       </w:r>
       <w:r>
         <w:rPr>
@@ -2792,7 +2789,7 @@
         <w:sz w:val="16"/>
         <w:szCs w:val="16"/>
       </w:rPr>
-      <w:t>02/02/16</w:t>
+      <w:t>03/02/16</w:t>
     </w:r>
     <w:r>
       <w:rPr>
@@ -7687,7 +7684,7 @@
 </file>
 
 <file path=customXml/itemProps1.xml><?xml version="1.0" encoding="utf-8"?>
-<ds:datastoreItem xmlns:ds="http://schemas.openxmlformats.org/officeDocument/2006/customXml" ds:itemID="{D1F0DE0B-EC20-4970-B21C-480542BFBCE3}">
+<ds:datastoreItem xmlns:ds="http://schemas.openxmlformats.org/officeDocument/2006/customXml" ds:itemID="{194D765A-4C5A-4A16-BA52-4F69B3292104}">
   <ds:schemaRefs>
     <ds:schemaRef ds:uri="http://schemas.openxmlformats.org/officeDocument/2006/bibliography"/>
   </ds:schemaRefs>

</xml_diff>

<commit_message>
information on option -r added to Guide
</commit_message>
<xml_diff>
--- a/Seq2C Getting Started Guide.docx
+++ b/Seq2C Getting Started Guide.docx
@@ -2636,91 +2636,178 @@
         </w:rPr>
         <w:t xml:space="preserve"> </w:t>
       </w:r>
+      <w:r>
+        <w:rPr>
+          <w:rFonts w:ascii="Consolas" w:eastAsia="Consolas" w:hAnsi="Consolas" w:cs="Consolas"/>
+          <w:shd w:val="clear" w:color="auto" w:fill="C0C0C0"/>
+        </w:rPr>
+        <w:t>sample2bam.txt Illumina_TruSeq_Exome.bed</w:t>
+      </w:r>
+      <w:r>
+        <w:rPr>
+          <w:rFonts w:ascii="Consolas" w:eastAsia="Consolas" w:hAnsi="Consolas" w:cs="Consolas"/>
+          <w:shd w:val="clear" w:color="auto" w:fill="C0C0C0"/>
+        </w:rPr>
+        <w:t xml:space="preserve"> cov.txt</w:t>
+      </w:r>
+    </w:p>
+    <w:p>
+      <w:pPr>
+        <w:pStyle w:val="Body"/>
+      </w:pPr>
+      <w:r>
+        <w:t xml:space="preserve">The program uses the same parameters as the Perl version. The Java version contains an additional parameter: </w:t>
+      </w:r>
+      <w:r>
+        <w:rPr>
+          <w:rFonts w:ascii="Consolas" w:eastAsia="Consolas" w:hAnsi="Consolas" w:cs="Consolas"/>
+          <w:shd w:val="clear" w:color="auto" w:fill="C0C0C0"/>
+        </w:rPr>
+        <w:t>-</w:t>
+      </w:r>
+      <w:r>
+        <w:rPr>
+          <w:rFonts w:ascii="Consolas" w:eastAsia="Consolas" w:hAnsi="Consolas" w:cs="Consolas"/>
+          <w:shd w:val="clear" w:color="auto" w:fill="C0C0C0"/>
+        </w:rPr>
+        <w:t>i</w:t>
+      </w:r>
+      <w:r>
+        <w:t>. This parameter manages the number of threads that do the work. If this parameter is missing, then the mode is</w:t>
+      </w:r>
+      <w:r>
+        <w:t xml:space="preserve"> one-thread. If you add the </w:t>
+      </w:r>
+      <w:r>
+        <w:rPr>
+          <w:rFonts w:ascii="Consolas" w:eastAsia="Consolas" w:hAnsi="Consolas" w:cs="Consolas"/>
+          <w:shd w:val="clear" w:color="auto" w:fill="C0C0C0"/>
+        </w:rPr>
+        <w:t>-</w:t>
+      </w:r>
+      <w:r>
+        <w:rPr>
+          <w:rFonts w:ascii="Consolas" w:eastAsia="Consolas" w:hAnsi="Consolas" w:cs="Consolas"/>
+          <w:shd w:val="clear" w:color="auto" w:fill="C0C0C0"/>
+        </w:rPr>
+        <w:t>i</w:t>
+      </w:r>
+      <w:r>
+        <w:t xml:space="preserve"> parameter, the number of threads equals to the number of processor cores. The parameter </w:t>
+      </w:r>
+      <w:r>
+        <w:rPr>
+          <w:rFonts w:ascii="Consolas" w:eastAsia="Consolas" w:hAnsi="Consolas" w:cs="Consolas"/>
+          <w:shd w:val="clear" w:color="auto" w:fill="C0C0C0"/>
+        </w:rPr>
+        <w:t>-</w:t>
+      </w:r>
+      <w:r>
+        <w:rPr>
+          <w:rFonts w:ascii="Consolas" w:eastAsia="Consolas" w:hAnsi="Consolas" w:cs="Consolas"/>
+          <w:shd w:val="clear" w:color="auto" w:fill="C0C0C0"/>
+        </w:rPr>
+        <w:t>i</w:t>
+      </w:r>
+      <w:r>
+        <w:rPr>
+          <w:rFonts w:ascii="Consolas" w:eastAsia="Consolas" w:hAnsi="Consolas" w:cs="Consolas"/>
+          <w:shd w:val="clear" w:color="auto" w:fill="C0C0C0"/>
+        </w:rPr>
+        <w:t xml:space="preserve"> threads</w:t>
+      </w:r>
+      <w:r>
+        <w:t xml:space="preserve"> sets the number of threads explicitly.</w:t>
+      </w:r>
+    </w:p>
+    <w:p>
+      <w:pPr>
+        <w:pStyle w:val="Body"/>
+      </w:pPr>
+    </w:p>
+    <w:p>
+      <w:pPr>
+        <w:pStyle w:val="Body"/>
+        <w:rPr>
+          <w:lang w:val="ru-RU"/>
+        </w:rPr>
+      </w:pPr>
+      <w:r>
+        <w:t xml:space="preserve">For launching the separate parts of code an additional parameter </w:t>
+      </w:r>
+      <w:r>
+        <w:rPr>
+          <w:rFonts w:ascii="Consolas" w:eastAsia="Consolas" w:hAnsi="Consolas" w:cs="Consolas"/>
+          <w:shd w:val="clear" w:color="auto" w:fill="C0C0C0"/>
+        </w:rPr>
+        <w:t>–r</w:t>
+      </w:r>
+      <w:r>
+        <w:rPr>
+          <w:rFonts w:ascii="Consolas" w:eastAsia="Consolas" w:hAnsi="Consolas" w:cs="Consolas"/>
+        </w:rPr>
+        <w:t xml:space="preserve"> is used</w:t>
+      </w:r>
+      <w:r>
+        <w:rPr>
+          <w:rFonts w:ascii="Consolas" w:eastAsia="Consolas" w:hAnsi="Consolas" w:cs="Consolas"/>
+        </w:rPr>
+        <w:t>.</w:t>
+      </w:r>
+      <w:r>
+        <w:t xml:space="preserve"> For l</w:t>
+      </w:r>
+      <w:r>
+        <w:t xml:space="preserve">aunching </w:t>
+      </w:r>
+      <w:r>
+        <w:t>the first  part</w:t>
+      </w:r>
+      <w:r>
+        <w:t xml:space="preserve"> of code</w:t>
+      </w:r>
+      <w:r>
+        <w:t xml:space="preserve"> option </w:t>
+      </w:r>
+      <w:r>
+        <w:rPr>
+          <w:rFonts w:ascii="Consolas" w:eastAsia="Consolas" w:hAnsi="Consolas" w:cs="Consolas"/>
+          <w:shd w:val="clear" w:color="auto" w:fill="C0C0C0"/>
+        </w:rPr>
+        <w:t>–r 1</w:t>
+      </w:r>
+      <w:r>
+        <w:t xml:space="preserve">  (analogue to seq2cov.pl script to Perl) is used. For launching the second part of code option </w:t>
+      </w:r>
+      <w:r>
+        <w:rPr>
+          <w:rFonts w:ascii="Consolas" w:eastAsia="Consolas" w:hAnsi="Consolas" w:cs="Consolas"/>
+          <w:shd w:val="clear" w:color="auto" w:fill="C0C0C0"/>
+        </w:rPr>
+        <w:t xml:space="preserve">–r </w:t>
+      </w:r>
+      <w:r>
+        <w:rPr>
+          <w:rFonts w:ascii="Consolas" w:eastAsia="Consolas" w:hAnsi="Consolas" w:cs="Consolas"/>
+          <w:shd w:val="clear" w:color="auto" w:fill="C0C0C0"/>
+        </w:rPr>
+        <w:t>2</w:t>
+      </w:r>
+      <w:r>
+        <w:t xml:space="preserve"> (analogue to bam2reads.pl, cov2lr.pl and lr2gene.pl scripts in Perl). When Seq2c is launched without option </w:t>
+      </w:r>
+      <w:r>
+        <w:rPr>
+          <w:rFonts w:ascii="Consolas" w:eastAsia="Consolas" w:hAnsi="Consolas" w:cs="Consolas"/>
+          <w:shd w:val="clear" w:color="auto" w:fill="C0C0C0"/>
+        </w:rPr>
+        <w:t xml:space="preserve">–r </w:t>
+      </w:r>
+      <w:r>
+        <w:t>all code will run from start to end.</w:t>
+      </w:r>
       <w:bookmarkStart w:id="6" w:name="_GoBack"/>
       <w:bookmarkEnd w:id="6"/>
-      <w:r>
-        <w:rPr>
-          <w:rFonts w:ascii="Consolas" w:eastAsia="Consolas" w:hAnsi="Consolas" w:cs="Consolas"/>
-          <w:shd w:val="clear" w:color="auto" w:fill="C0C0C0"/>
-        </w:rPr>
-        <w:t>sample2bam.txt Illumina_TruSeq_Exome.bed</w:t>
-      </w:r>
-      <w:r>
-        <w:rPr>
-          <w:rFonts w:ascii="Consolas" w:eastAsia="Consolas" w:hAnsi="Consolas" w:cs="Consolas"/>
-          <w:shd w:val="clear" w:color="auto" w:fill="C0C0C0"/>
-        </w:rPr>
-        <w:t xml:space="preserve"> cov.txt</w:t>
-      </w:r>
-    </w:p>
-    <w:p>
-      <w:pPr>
-        <w:pStyle w:val="Body"/>
-      </w:pPr>
-      <w:r>
-        <w:t xml:space="preserve">The program uses the same parameters as the Perl version. The Java version contains an additional parameter: </w:t>
-      </w:r>
-      <w:r>
-        <w:rPr>
-          <w:rFonts w:ascii="Consolas" w:eastAsia="Consolas" w:hAnsi="Consolas" w:cs="Consolas"/>
-          <w:shd w:val="clear" w:color="auto" w:fill="C0C0C0"/>
-        </w:rPr>
-        <w:t>-</w:t>
-      </w:r>
-      <w:r>
-        <w:rPr>
-          <w:rFonts w:ascii="Consolas" w:eastAsia="Consolas" w:hAnsi="Consolas" w:cs="Consolas"/>
-          <w:shd w:val="clear" w:color="auto" w:fill="C0C0C0"/>
-        </w:rPr>
-        <w:t>i</w:t>
-      </w:r>
-      <w:r>
-        <w:t>. This parameter manages the number of threads that do the work. If this parameter is missing, then the mode is</w:t>
-      </w:r>
-      <w:r>
-        <w:t xml:space="preserve"> one-thread. If you add the </w:t>
-      </w:r>
-      <w:r>
-        <w:rPr>
-          <w:rFonts w:ascii="Consolas" w:eastAsia="Consolas" w:hAnsi="Consolas" w:cs="Consolas"/>
-          <w:shd w:val="clear" w:color="auto" w:fill="C0C0C0"/>
-        </w:rPr>
-        <w:t>-</w:t>
-      </w:r>
-      <w:r>
-        <w:rPr>
-          <w:rFonts w:ascii="Consolas" w:eastAsia="Consolas" w:hAnsi="Consolas" w:cs="Consolas"/>
-          <w:shd w:val="clear" w:color="auto" w:fill="C0C0C0"/>
-        </w:rPr>
-        <w:t>i</w:t>
-      </w:r>
-      <w:r>
-        <w:t xml:space="preserve"> parameter, the number of threads equals to the number of processor cores. The parameter </w:t>
-      </w:r>
-      <w:r>
-        <w:rPr>
-          <w:rFonts w:ascii="Consolas" w:eastAsia="Consolas" w:hAnsi="Consolas" w:cs="Consolas"/>
-          <w:shd w:val="clear" w:color="auto" w:fill="C0C0C0"/>
-        </w:rPr>
-        <w:t>-</w:t>
-      </w:r>
-      <w:r>
-        <w:rPr>
-          <w:rFonts w:ascii="Consolas" w:eastAsia="Consolas" w:hAnsi="Consolas" w:cs="Consolas"/>
-          <w:shd w:val="clear" w:color="auto" w:fill="C0C0C0"/>
-        </w:rPr>
-        <w:t>i</w:t>
-      </w:r>
-      <w:r>
-        <w:rPr>
-          <w:rFonts w:ascii="Consolas" w:eastAsia="Consolas" w:hAnsi="Consolas" w:cs="Consolas"/>
-          <w:shd w:val="clear" w:color="auto" w:fill="C0C0C0"/>
-        </w:rPr>
-        <w:t xml:space="preserve"> threads</w:t>
-      </w:r>
-      <w:r>
-        <w:t xml:space="preserve"> sets the number of threads explicitly.</w:t>
-      </w:r>
     </w:p>
     <w:sectPr>
       <w:pgSz w:w="11900" w:h="16840"/>
@@ -2789,7 +2876,7 @@
         <w:sz w:val="16"/>
         <w:szCs w:val="16"/>
       </w:rPr>
-      <w:t>03/02/16</w:t>
+      <w:t>17/02/16</w:t>
     </w:r>
     <w:r>
       <w:rPr>
@@ -7684,7 +7771,7 @@
 </file>
 
 <file path=customXml/itemProps1.xml><?xml version="1.0" encoding="utf-8"?>
-<ds:datastoreItem xmlns:ds="http://schemas.openxmlformats.org/officeDocument/2006/customXml" ds:itemID="{194D765A-4C5A-4A16-BA52-4F69B3292104}">
+<ds:datastoreItem xmlns:ds="http://schemas.openxmlformats.org/officeDocument/2006/customXml" ds:itemID="{032FC4F3-307C-4CCC-991D-50BF896E4AC3}">
   <ds:schemaRefs>
     <ds:schemaRef ds:uri="http://schemas.openxmlformats.org/officeDocument/2006/bibliography"/>
   </ds:schemaRefs>

</xml_diff>